<commit_message>
added logic for authorservice
</commit_message>
<xml_diff>
--- a/Воробйов_О_ІС-11_Звіт3.docx
+++ b/Воробйов_О_ІС-11_Звіт3.docx
@@ -1247,25 +1247,7 @@
             <w:szCs w:val="28"/>
             <w:bdr w:val="none" w:sz="0" w:space="0" w:color="auto"/>
           </w:rPr>
-          <w:t>dbdiagr</w:t>
-        </w:r>
-        <w:r>
-          <w:rPr>
-            <w:rStyle w:val="a5"/>
-            <w:rFonts w:eastAsiaTheme="minorHAnsi"/>
-            <w:szCs w:val="28"/>
-            <w:bdr w:val="none" w:sz="0" w:space="0" w:color="auto"/>
-          </w:rPr>
-          <w:t>a</w:t>
-        </w:r>
-        <w:r>
-          <w:rPr>
-            <w:rStyle w:val="a5"/>
-            <w:rFonts w:eastAsiaTheme="minorHAnsi"/>
-            <w:szCs w:val="28"/>
-            <w:bdr w:val="none" w:sz="0" w:space="0" w:color="auto"/>
-          </w:rPr>
-          <w:t>m</w:t>
+          <w:t>dbdiagram</w:t>
         </w:r>
         <w:r>
           <w:rPr>
@@ -2333,6 +2315,7 @@
           <w:szCs w:val="28"/>
           <w:u w:val="none"/>
           <w:bdr w:val="none" w:sz="0" w:space="0" w:color="auto"/>
+          <w:lang w:val="ru-RU"/>
         </w:rPr>
       </w:pPr>
       <w:r>
@@ -2356,6 +2339,7 @@
           <w:szCs w:val="28"/>
           <w:u w:val="none"/>
           <w:bdr w:val="none" w:sz="0" w:space="0" w:color="auto"/>
+          <w:lang w:val="ru-RU"/>
         </w:rPr>
         <w:t xml:space="preserve">: </w:t>
       </w:r>
@@ -2410,19 +2394,7 @@
           <w:bdr w:val="none" w:sz="0" w:space="0" w:color="auto"/>
           <w:lang w:val="uk-UA"/>
         </w:rPr>
-        <w:t xml:space="preserve">унікальний ідентифікатор </w:t>
-      </w:r>
-      <w:r>
-        <w:rPr>
-          <w:rStyle w:val="a5"/>
-          <w:rFonts w:eastAsiaTheme="minorHAnsi"/>
-          <w:color w:val="auto"/>
-          <w:szCs w:val="28"/>
-          <w:u w:val="none"/>
-          <w:bdr w:val="none" w:sz="0" w:space="0" w:color="auto"/>
-          <w:lang w:val="uk-UA"/>
-        </w:rPr>
-        <w:t>новини</w:t>
+        <w:t>унікальний ідентифікатор новини</w:t>
       </w:r>
     </w:p>
     <w:p>
@@ -2626,19 +2598,7 @@
           <w:bdr w:val="none" w:sz="0" w:space="0" w:color="auto"/>
           <w:lang w:val="uk-UA"/>
         </w:rPr>
-        <w:t xml:space="preserve">дата створення сутності </w:t>
-      </w:r>
-      <w:r>
-        <w:rPr>
-          <w:rStyle w:val="a5"/>
-          <w:rFonts w:eastAsiaTheme="minorHAnsi"/>
-          <w:color w:val="auto"/>
-          <w:szCs w:val="28"/>
-          <w:u w:val="none"/>
-          <w:bdr w:val="none" w:sz="0" w:space="0" w:color="auto"/>
-          <w:lang w:val="uk-UA"/>
-        </w:rPr>
-        <w:t>новини</w:t>
+        <w:t>дата створення сутності новини</w:t>
       </w:r>
     </w:p>
     <w:p>
@@ -2743,6 +2703,7 @@
           <w:szCs w:val="28"/>
           <w:u w:val="none"/>
           <w:bdr w:val="none" w:sz="0" w:space="0" w:color="auto"/>
+          <w:lang w:val="ru-RU"/>
         </w:rPr>
       </w:pPr>
       <w:r>
@@ -2766,6 +2727,7 @@
           <w:szCs w:val="28"/>
           <w:u w:val="none"/>
           <w:bdr w:val="none" w:sz="0" w:space="0" w:color="auto"/>
+          <w:lang w:val="ru-RU"/>
         </w:rPr>
         <w:t xml:space="preserve">: </w:t>
       </w:r>
@@ -2815,6 +2777,7 @@
           <w:szCs w:val="28"/>
           <w:u w:val="none"/>
           <w:bdr w:val="none" w:sz="0" w:space="0" w:color="auto"/>
+          <w:lang w:val="ru-RU"/>
         </w:rPr>
         <w:t xml:space="preserve">: </w:t>
       </w:r>
@@ -2841,6 +2804,7 @@
           <w:szCs w:val="28"/>
           <w:u w:val="none"/>
           <w:bdr w:val="none" w:sz="0" w:space="0" w:color="auto"/>
+          <w:lang w:val="ru-RU"/>
         </w:rPr>
       </w:pPr>
       <w:r>
@@ -2864,6 +2828,7 @@
           <w:szCs w:val="28"/>
           <w:u w:val="none"/>
           <w:bdr w:val="none" w:sz="0" w:space="0" w:color="auto"/>
+          <w:lang w:val="ru-RU"/>
         </w:rPr>
         <w:t xml:space="preserve">: </w:t>
       </w:r>
@@ -3068,19 +3033,7 @@
           <w:bdr w:val="none" w:sz="0" w:space="0" w:color="auto"/>
           <w:lang w:val="uk-UA"/>
         </w:rPr>
-        <w:t xml:space="preserve">дата створення сутності </w:t>
-      </w:r>
-      <w:r>
-        <w:rPr>
-          <w:rStyle w:val="a5"/>
-          <w:rFonts w:eastAsiaTheme="minorHAnsi"/>
-          <w:color w:val="auto"/>
-          <w:szCs w:val="28"/>
-          <w:u w:val="none"/>
-          <w:bdr w:val="none" w:sz="0" w:space="0" w:color="auto"/>
-          <w:lang w:val="uk-UA"/>
-        </w:rPr>
-        <w:t>рубрики</w:t>
+        <w:t>дата створення сутності рубрики</w:t>
       </w:r>
     </w:p>
     <w:p>
@@ -4765,6 +4718,7 @@
           <w:szCs w:val="28"/>
           <w:u w:val="none"/>
           <w:bdr w:val="none" w:sz="0" w:space="0" w:color="auto"/>
+          <w:lang w:val="ru-RU"/>
         </w:rPr>
       </w:pPr>
     </w:p>
@@ -4779,6 +4733,7 @@
           <w:szCs w:val="28"/>
           <w:u w:val="none"/>
           <w:bdr w:val="none" w:sz="0" w:space="0" w:color="auto"/>
+          <w:lang w:val="ru-RU"/>
         </w:rPr>
       </w:pPr>
     </w:p>
@@ -4793,6 +4748,7 @@
           <w:szCs w:val="28"/>
           <w:u w:val="none"/>
           <w:bdr w:val="none" w:sz="0" w:space="0" w:color="auto"/>
+          <w:lang w:val="ru-RU"/>
         </w:rPr>
       </w:pPr>
     </w:p>
@@ -4807,6 +4763,7 @@
           <w:szCs w:val="28"/>
           <w:u w:val="none"/>
           <w:bdr w:val="none" w:sz="0" w:space="0" w:color="auto"/>
+          <w:lang w:val="ru-RU"/>
         </w:rPr>
       </w:pPr>
     </w:p>
@@ -5228,6 +5185,7 @@
           <w:szCs w:val="28"/>
           <w:u w:val="none"/>
           <w:bdr w:val="none" w:sz="0" w:space="0" w:color="auto"/>
+          <w:lang w:val="ru-RU"/>
         </w:rPr>
       </w:pPr>
     </w:p>
@@ -5242,6 +5200,7 @@
           <w:szCs w:val="28"/>
           <w:u w:val="none"/>
           <w:bdr w:val="none" w:sz="0" w:space="0" w:color="auto"/>
+          <w:lang w:val="ru-RU"/>
         </w:rPr>
       </w:pPr>
     </w:p>
@@ -5256,6 +5215,7 @@
           <w:szCs w:val="28"/>
           <w:u w:val="none"/>
           <w:bdr w:val="none" w:sz="0" w:space="0" w:color="auto"/>
+          <w:lang w:val="ru-RU"/>
         </w:rPr>
       </w:pPr>
     </w:p>
@@ -5270,6 +5230,7 @@
           <w:szCs w:val="28"/>
           <w:u w:val="none"/>
           <w:bdr w:val="none" w:sz="0" w:space="0" w:color="auto"/>
+          <w:lang w:val="ru-RU"/>
         </w:rPr>
       </w:pPr>
     </w:p>
@@ -5284,6 +5245,7 @@
           <w:szCs w:val="28"/>
           <w:u w:val="none"/>
           <w:bdr w:val="none" w:sz="0" w:space="0" w:color="auto"/>
+          <w:lang w:val="ru-RU"/>
         </w:rPr>
       </w:pPr>
     </w:p>
@@ -5298,6 +5260,7 @@
           <w:szCs w:val="28"/>
           <w:u w:val="none"/>
           <w:bdr w:val="none" w:sz="0" w:space="0" w:color="auto"/>
+          <w:lang w:val="ru-RU"/>
         </w:rPr>
       </w:pPr>
     </w:p>
@@ -5312,6 +5275,7 @@
           <w:szCs w:val="28"/>
           <w:u w:val="none"/>
           <w:bdr w:val="none" w:sz="0" w:space="0" w:color="auto"/>
+          <w:lang w:val="ru-RU"/>
         </w:rPr>
       </w:pPr>
     </w:p>
@@ -5326,6 +5290,7 @@
           <w:szCs w:val="28"/>
           <w:u w:val="none"/>
           <w:bdr w:val="none" w:sz="0" w:space="0" w:color="auto"/>
+          <w:lang w:val="ru-RU"/>
         </w:rPr>
       </w:pPr>
     </w:p>
@@ -5340,6 +5305,7 @@
           <w:szCs w:val="28"/>
           <w:u w:val="none"/>
           <w:bdr w:val="none" w:sz="0" w:space="0" w:color="auto"/>
+          <w:lang w:val="ru-RU"/>
         </w:rPr>
       </w:pPr>
     </w:p>
@@ -5354,6 +5320,7 @@
           <w:szCs w:val="28"/>
           <w:u w:val="none"/>
           <w:bdr w:val="none" w:sz="0" w:space="0" w:color="auto"/>
+          <w:lang w:val="ru-RU"/>
         </w:rPr>
       </w:pPr>
     </w:p>
@@ -6379,10 +6346,10 @@
           <w:lang w:val="uk-UA" w:eastAsia="uk-UA"/>
         </w:rPr>
         <w:drawing>
-          <wp:inline distT="0" distB="0" distL="0" distR="0" wp14:anchorId="1CBFC5A3" wp14:editId="32504030">
-            <wp:extent cx="5940425" cy="3621405"/>
+          <wp:inline distT="0" distB="0" distL="0" distR="0" wp14:anchorId="349C93A0" wp14:editId="02997FA1">
+            <wp:extent cx="5940425" cy="3695700"/>
             <wp:effectExtent l="0" t="0" r="3175" b="0"/>
-            <wp:docPr id="2" name="Рисунок 2"/>
+            <wp:docPr id="5" name="Рисунок 5"/>
             <wp:cNvGraphicFramePr>
               <a:graphicFrameLocks xmlns:a="http://schemas.openxmlformats.org/drawingml/2006/main" noChangeAspect="1"/>
             </wp:cNvGraphicFramePr>
@@ -6402,7 +6369,7 @@
                   <pic:spPr>
                     <a:xfrm>
                       <a:off x="0" y="0"/>
-                      <a:ext cx="5940425" cy="3621405"/>
+                      <a:ext cx="5940425" cy="3695700"/>
                     </a:xfrm>
                     <a:prstGeom prst="rect">
                       <a:avLst/>
@@ -6414,8 +6381,6 @@
           </wp:inline>
         </w:drawing>
       </w:r>
-      <w:bookmarkStart w:id="0" w:name="_GoBack"/>
-      <w:bookmarkEnd w:id="0"/>
     </w:p>
     <w:p>
       <w:pPr>
@@ -6522,19 +6487,206 @@
           <w:bdr w:val="none" w:sz="0" w:space="0" w:color="auto"/>
           <w:lang w:val="uk-UA"/>
         </w:rPr>
-        <w:t>базових сутностей</w:t>
-      </w:r>
-      <w:r>
-        <w:rPr>
-          <w:rStyle w:val="a5"/>
-          <w:rFonts w:eastAsiaTheme="minorHAnsi"/>
-          <w:color w:val="auto"/>
-          <w:szCs w:val="28"/>
-          <w:u w:val="none"/>
-          <w:bdr w:val="none" w:sz="0" w:space="0" w:color="auto"/>
-          <w:lang w:val="uk-UA"/>
-        </w:rPr>
-        <w:t xml:space="preserve"> (окрім </w:t>
+        <w:t xml:space="preserve">базових сутностей і міститиме спільні для усіх базових сутностей властивості (наприклад, </w:t>
+      </w:r>
+      <w:r>
+        <w:rPr>
+          <w:rStyle w:val="a5"/>
+          <w:rFonts w:eastAsiaTheme="minorHAnsi"/>
+          <w:color w:val="auto"/>
+          <w:szCs w:val="28"/>
+          <w:u w:val="none"/>
+          <w:bdr w:val="none" w:sz="0" w:space="0" w:color="auto"/>
+        </w:rPr>
+        <w:t>Id</w:t>
+      </w:r>
+      <w:r>
+        <w:rPr>
+          <w:rStyle w:val="a5"/>
+          <w:rFonts w:eastAsiaTheme="minorHAnsi"/>
+          <w:color w:val="auto"/>
+          <w:szCs w:val="28"/>
+          <w:u w:val="none"/>
+          <w:bdr w:val="none" w:sz="0" w:space="0" w:color="auto"/>
+          <w:lang w:val="uk-UA"/>
+        </w:rPr>
+        <w:t xml:space="preserve">, </w:t>
+      </w:r>
+      <w:r>
+        <w:rPr>
+          <w:rStyle w:val="a5"/>
+          <w:rFonts w:eastAsiaTheme="minorHAnsi"/>
+          <w:color w:val="auto"/>
+          <w:szCs w:val="28"/>
+          <w:u w:val="none"/>
+          <w:bdr w:val="none" w:sz="0" w:space="0" w:color="auto"/>
+        </w:rPr>
+        <w:t>CreatedAt</w:t>
+      </w:r>
+      <w:r>
+        <w:rPr>
+          <w:rStyle w:val="a5"/>
+          <w:rFonts w:eastAsiaTheme="minorHAnsi"/>
+          <w:color w:val="auto"/>
+          <w:szCs w:val="28"/>
+          <w:u w:val="none"/>
+          <w:bdr w:val="none" w:sz="0" w:space="0" w:color="auto"/>
+          <w:lang w:val="uk-UA"/>
+        </w:rPr>
+        <w:t xml:space="preserve">, </w:t>
+      </w:r>
+      <w:r>
+        <w:rPr>
+          <w:rStyle w:val="a5"/>
+          <w:rFonts w:eastAsiaTheme="minorHAnsi"/>
+          <w:color w:val="auto"/>
+          <w:szCs w:val="28"/>
+          <w:u w:val="none"/>
+          <w:bdr w:val="none" w:sz="0" w:space="0" w:color="auto"/>
+        </w:rPr>
+        <w:t>UpdatedAt</w:t>
+      </w:r>
+      <w:r>
+        <w:rPr>
+          <w:rStyle w:val="a5"/>
+          <w:rFonts w:eastAsiaTheme="minorHAnsi"/>
+          <w:color w:val="auto"/>
+          <w:szCs w:val="28"/>
+          <w:u w:val="none"/>
+          <w:bdr w:val="none" w:sz="0" w:space="0" w:color="auto"/>
+          <w:lang w:val="uk-UA"/>
+        </w:rPr>
+        <w:t xml:space="preserve">). </w:t>
+      </w:r>
+      <w:r>
+        <w:rPr>
+          <w:rStyle w:val="a5"/>
+          <w:rFonts w:eastAsiaTheme="minorHAnsi"/>
+          <w:color w:val="auto"/>
+          <w:szCs w:val="28"/>
+          <w:u w:val="none"/>
+          <w:bdr w:val="none" w:sz="0" w:space="0" w:color="auto"/>
+          <w:lang w:val="uk-UA"/>
+        </w:rPr>
+        <w:t xml:space="preserve">Схожу функцію виконуватиме базовий абстрактний клас </w:t>
+      </w:r>
+      <w:r>
+        <w:rPr>
+          <w:rStyle w:val="a5"/>
+          <w:rFonts w:eastAsiaTheme="minorHAnsi"/>
+          <w:color w:val="auto"/>
+          <w:szCs w:val="28"/>
+          <w:u w:val="none"/>
+          <w:bdr w:val="none" w:sz="0" w:space="0" w:color="auto"/>
+        </w:rPr>
+        <w:t>BaseService</w:t>
+      </w:r>
+      <w:r>
+        <w:rPr>
+          <w:rStyle w:val="a5"/>
+          <w:rFonts w:eastAsiaTheme="minorHAnsi"/>
+          <w:color w:val="auto"/>
+          <w:szCs w:val="28"/>
+          <w:u w:val="none"/>
+          <w:bdr w:val="none" w:sz="0" w:space="0" w:color="auto"/>
+          <w:lang w:val="uk-UA"/>
+        </w:rPr>
+        <w:t xml:space="preserve">, </w:t>
+      </w:r>
+      <w:r>
+        <w:rPr>
+          <w:rStyle w:val="a5"/>
+          <w:rFonts w:eastAsiaTheme="minorHAnsi"/>
+          <w:color w:val="auto"/>
+          <w:szCs w:val="28"/>
+          <w:u w:val="none"/>
+          <w:bdr w:val="none" w:sz="0" w:space="0" w:color="auto"/>
+          <w:lang w:val="uk-UA"/>
+        </w:rPr>
+        <w:t xml:space="preserve">який міститиме спільні для усіх сервісів поля (наприклад, </w:t>
+      </w:r>
+      <w:r>
+        <w:rPr>
+          <w:rStyle w:val="a5"/>
+          <w:rFonts w:eastAsiaTheme="minorHAnsi"/>
+          <w:color w:val="auto"/>
+          <w:szCs w:val="28"/>
+          <w:u w:val="none"/>
+          <w:bdr w:val="none" w:sz="0" w:space="0" w:color="auto"/>
+        </w:rPr>
+        <w:t>UserManager</w:t>
+      </w:r>
+      <w:r>
+        <w:rPr>
+          <w:rStyle w:val="a5"/>
+          <w:rFonts w:eastAsiaTheme="minorHAnsi"/>
+          <w:color w:val="auto"/>
+          <w:szCs w:val="28"/>
+          <w:u w:val="none"/>
+          <w:bdr w:val="none" w:sz="0" w:space="0" w:color="auto"/>
+          <w:lang w:val="uk-UA"/>
+        </w:rPr>
+        <w:t xml:space="preserve">). </w:t>
+      </w:r>
+    </w:p>
+    <w:p>
+      <w:pPr>
+        <w:rPr>
+          <w:rStyle w:val="a5"/>
+          <w:rFonts w:eastAsiaTheme="minorHAnsi"/>
+          <w:color w:val="auto"/>
+          <w:szCs w:val="28"/>
+          <w:u w:val="none"/>
+          <w:bdr w:val="none" w:sz="0" w:space="0" w:color="auto"/>
+          <w:lang w:val="uk-UA"/>
+        </w:rPr>
+      </w:pPr>
+      <w:r>
+        <w:rPr>
+          <w:rStyle w:val="a5"/>
+          <w:rFonts w:eastAsiaTheme="minorHAnsi"/>
+          <w:color w:val="auto"/>
+          <w:szCs w:val="28"/>
+          <w:u w:val="none"/>
+          <w:bdr w:val="none" w:sz="0" w:space="0" w:color="auto"/>
+          <w:lang w:val="uk-UA"/>
+        </w:rPr>
+        <w:t xml:space="preserve">Крім того, </w:t>
+      </w:r>
+      <w:r>
+        <w:rPr>
+          <w:rStyle w:val="a5"/>
+          <w:rFonts w:eastAsiaTheme="minorHAnsi"/>
+          <w:color w:val="auto"/>
+          <w:szCs w:val="28"/>
+          <w:u w:val="none"/>
+          <w:bdr w:val="none" w:sz="0" w:space="0" w:color="auto"/>
+        </w:rPr>
+        <w:t>DAL</w:t>
+      </w:r>
+      <w:r>
+        <w:rPr>
+          <w:rStyle w:val="a5"/>
+          <w:rFonts w:eastAsiaTheme="minorHAnsi"/>
+          <w:color w:val="auto"/>
+          <w:szCs w:val="28"/>
+          <w:u w:val="none"/>
+          <w:bdr w:val="none" w:sz="0" w:space="0" w:color="auto"/>
+          <w:lang w:val="uk-UA"/>
+        </w:rPr>
+        <w:t xml:space="preserve"> </w:t>
+      </w:r>
+      <w:r>
+        <w:rPr>
+          <w:rStyle w:val="a5"/>
+          <w:rFonts w:eastAsiaTheme="minorHAnsi"/>
+          <w:color w:val="auto"/>
+          <w:szCs w:val="28"/>
+          <w:u w:val="none"/>
+          <w:bdr w:val="none" w:sz="0" w:space="0" w:color="auto"/>
+          <w:lang w:val="uk-UA"/>
+        </w:rPr>
+        <w:t xml:space="preserve">міститиме сутності як </w:t>
       </w:r>
       <w:r>
         <w:rPr>
@@ -6567,79 +6719,382 @@
           <w:szCs w:val="28"/>
           <w:u w:val="none"/>
           <w:bdr w:val="none" w:sz="0" w:space="0" w:color="auto"/>
-          <w:lang w:val="uk-UA"/>
-        </w:rPr>
-        <w:t xml:space="preserve">який пронаслідує </w:t>
-      </w:r>
-      <w:r>
-        <w:rPr>
-          <w:rStyle w:val="a5"/>
-          <w:rFonts w:eastAsiaTheme="minorHAnsi"/>
-          <w:color w:val="auto"/>
-          <w:szCs w:val="28"/>
-          <w:u w:val="none"/>
-          <w:bdr w:val="none" w:sz="0" w:space="0" w:color="auto"/>
-        </w:rPr>
-        <w:t>IdentityUser</w:t>
-      </w:r>
-      <w:r>
-        <w:rPr>
-          <w:rStyle w:val="a5"/>
-          <w:rFonts w:eastAsiaTheme="minorHAnsi"/>
-          <w:color w:val="auto"/>
-          <w:szCs w:val="28"/>
-          <w:u w:val="none"/>
-          <w:bdr w:val="none" w:sz="0" w:space="0" w:color="auto"/>
-          <w:lang w:val="uk-UA"/>
-        </w:rPr>
-        <w:t>)</w:t>
-      </w:r>
-      <w:r>
-        <w:rPr>
-          <w:rStyle w:val="a5"/>
-          <w:rFonts w:eastAsiaTheme="minorHAnsi"/>
-          <w:color w:val="auto"/>
-          <w:szCs w:val="28"/>
-          <w:u w:val="none"/>
-          <w:bdr w:val="none" w:sz="0" w:space="0" w:color="auto"/>
-          <w:lang w:val="uk-UA"/>
-        </w:rPr>
-        <w:t xml:space="preserve"> і міститиме спільні для усіх базових сутностей властивості (наприклад, </w:t>
-      </w:r>
-      <w:r>
-        <w:rPr>
-          <w:rStyle w:val="a5"/>
-          <w:rFonts w:eastAsiaTheme="minorHAnsi"/>
-          <w:color w:val="auto"/>
-          <w:szCs w:val="28"/>
-          <w:u w:val="none"/>
-          <w:bdr w:val="none" w:sz="0" w:space="0" w:color="auto"/>
-        </w:rPr>
-        <w:t>Id</w:t>
-      </w:r>
-      <w:r>
-        <w:rPr>
-          <w:rStyle w:val="a5"/>
-          <w:rFonts w:eastAsiaTheme="minorHAnsi"/>
-          <w:color w:val="auto"/>
-          <w:szCs w:val="28"/>
-          <w:u w:val="none"/>
-          <w:bdr w:val="none" w:sz="0" w:space="0" w:color="auto"/>
-          <w:lang w:val="uk-UA"/>
-        </w:rPr>
-        <w:t xml:space="preserve">). </w:t>
-      </w:r>
-      <w:r>
-        <w:rPr>
-          <w:rStyle w:val="a5"/>
-          <w:rFonts w:eastAsiaTheme="minorHAnsi"/>
-          <w:color w:val="auto"/>
-          <w:szCs w:val="28"/>
-          <w:u w:val="none"/>
-          <w:bdr w:val="none" w:sz="0" w:space="0" w:color="auto"/>
-          <w:lang w:val="uk-UA"/>
-        </w:rPr>
-        <w:t xml:space="preserve">Схожу функцію виконуватиме базовий абстрактний клас </w:t>
+        </w:rPr>
+        <w:t>PieceOfNews</w:t>
+      </w:r>
+      <w:r>
+        <w:rPr>
+          <w:rStyle w:val="a5"/>
+          <w:rFonts w:eastAsiaTheme="minorHAnsi"/>
+          <w:color w:val="auto"/>
+          <w:szCs w:val="28"/>
+          <w:u w:val="none"/>
+          <w:bdr w:val="none" w:sz="0" w:space="0" w:color="auto"/>
+          <w:lang w:val="uk-UA"/>
+        </w:rPr>
+        <w:t xml:space="preserve">, </w:t>
+      </w:r>
+      <w:r>
+        <w:rPr>
+          <w:rStyle w:val="a5"/>
+          <w:rFonts w:eastAsiaTheme="minorHAnsi"/>
+          <w:color w:val="auto"/>
+          <w:szCs w:val="28"/>
+          <w:u w:val="none"/>
+          <w:bdr w:val="none" w:sz="0" w:space="0" w:color="auto"/>
+        </w:rPr>
+        <w:t>Rubric</w:t>
+      </w:r>
+      <w:r>
+        <w:rPr>
+          <w:rStyle w:val="a5"/>
+          <w:rFonts w:eastAsiaTheme="minorHAnsi"/>
+          <w:color w:val="auto"/>
+          <w:szCs w:val="28"/>
+          <w:u w:val="none"/>
+          <w:bdr w:val="none" w:sz="0" w:space="0" w:color="auto"/>
+          <w:lang w:val="uk-UA"/>
+        </w:rPr>
+        <w:t xml:space="preserve">, </w:t>
+      </w:r>
+      <w:r>
+        <w:rPr>
+          <w:rStyle w:val="a5"/>
+          <w:rFonts w:eastAsiaTheme="minorHAnsi"/>
+          <w:color w:val="auto"/>
+          <w:szCs w:val="28"/>
+          <w:u w:val="none"/>
+          <w:bdr w:val="none" w:sz="0" w:space="0" w:color="auto"/>
+        </w:rPr>
+        <w:t>Tag</w:t>
+      </w:r>
+      <w:r>
+        <w:rPr>
+          <w:rStyle w:val="a5"/>
+          <w:rFonts w:eastAsiaTheme="minorHAnsi"/>
+          <w:color w:val="auto"/>
+          <w:szCs w:val="28"/>
+          <w:u w:val="none"/>
+          <w:bdr w:val="none" w:sz="0" w:space="0" w:color="auto"/>
+          <w:lang w:val="uk-UA"/>
+        </w:rPr>
+        <w:t xml:space="preserve">, </w:t>
+      </w:r>
+      <w:r>
+        <w:rPr>
+          <w:rStyle w:val="a5"/>
+          <w:rFonts w:eastAsiaTheme="minorHAnsi"/>
+          <w:color w:val="auto"/>
+          <w:szCs w:val="28"/>
+          <w:u w:val="none"/>
+          <w:bdr w:val="none" w:sz="0" w:space="0" w:color="auto"/>
+        </w:rPr>
+        <w:t>NewsRubric</w:t>
+      </w:r>
+      <w:r>
+        <w:rPr>
+          <w:rStyle w:val="a5"/>
+          <w:rFonts w:eastAsiaTheme="minorHAnsi"/>
+          <w:color w:val="auto"/>
+          <w:szCs w:val="28"/>
+          <w:u w:val="none"/>
+          <w:bdr w:val="none" w:sz="0" w:space="0" w:color="auto"/>
+          <w:lang w:val="uk-UA"/>
+        </w:rPr>
+        <w:t xml:space="preserve">, </w:t>
+      </w:r>
+      <w:r>
+        <w:rPr>
+          <w:rStyle w:val="a5"/>
+          <w:rFonts w:eastAsiaTheme="minorHAnsi"/>
+          <w:color w:val="auto"/>
+          <w:szCs w:val="28"/>
+          <w:u w:val="none"/>
+          <w:bdr w:val="none" w:sz="0" w:space="0" w:color="auto"/>
+        </w:rPr>
+        <w:t>NewsTag</w:t>
+      </w:r>
+      <w:r>
+        <w:rPr>
+          <w:rStyle w:val="a5"/>
+          <w:rFonts w:eastAsiaTheme="minorHAnsi"/>
+          <w:color w:val="auto"/>
+          <w:szCs w:val="28"/>
+          <w:u w:val="none"/>
+          <w:bdr w:val="none" w:sz="0" w:space="0" w:color="auto"/>
+          <w:lang w:val="uk-UA"/>
+        </w:rPr>
+        <w:t xml:space="preserve"> </w:t>
+      </w:r>
+      <w:r>
+        <w:rPr>
+          <w:rStyle w:val="a5"/>
+          <w:rFonts w:eastAsiaTheme="minorHAnsi"/>
+          <w:color w:val="auto"/>
+          <w:szCs w:val="28"/>
+          <w:u w:val="none"/>
+          <w:bdr w:val="none" w:sz="0" w:space="0" w:color="auto"/>
+          <w:lang w:val="uk-UA"/>
+        </w:rPr>
+        <w:t xml:space="preserve">та контекст бази даних – </w:t>
+      </w:r>
+      <w:r>
+        <w:rPr>
+          <w:rStyle w:val="a5"/>
+          <w:rFonts w:eastAsiaTheme="minorHAnsi"/>
+          <w:color w:val="auto"/>
+          <w:szCs w:val="28"/>
+          <w:u w:val="none"/>
+          <w:bdr w:val="none" w:sz="0" w:space="0" w:color="auto"/>
+        </w:rPr>
+        <w:t>OnlineNewsContext</w:t>
+      </w:r>
+      <w:r>
+        <w:rPr>
+          <w:rStyle w:val="a5"/>
+          <w:rFonts w:eastAsiaTheme="minorHAnsi"/>
+          <w:color w:val="auto"/>
+          <w:szCs w:val="28"/>
+          <w:u w:val="none"/>
+          <w:bdr w:val="none" w:sz="0" w:space="0" w:color="auto"/>
+          <w:lang w:val="uk-UA"/>
+        </w:rPr>
+        <w:t>.</w:t>
+      </w:r>
+      <w:r>
+        <w:rPr>
+          <w:rStyle w:val="a5"/>
+          <w:rFonts w:eastAsiaTheme="minorHAnsi"/>
+          <w:color w:val="auto"/>
+          <w:szCs w:val="28"/>
+          <w:u w:val="none"/>
+          <w:bdr w:val="none" w:sz="0" w:space="0" w:color="auto"/>
+          <w:lang w:val="uk-UA"/>
+        </w:rPr>
+        <w:t xml:space="preserve"> </w:t>
+      </w:r>
+      <w:r>
+        <w:rPr>
+          <w:rStyle w:val="a5"/>
+          <w:rFonts w:eastAsiaTheme="minorHAnsi"/>
+          <w:color w:val="auto"/>
+          <w:szCs w:val="28"/>
+          <w:u w:val="none"/>
+          <w:bdr w:val="none" w:sz="0" w:space="0" w:color="auto"/>
+          <w:lang w:val="uk-UA"/>
+        </w:rPr>
+        <w:t xml:space="preserve">Також буде реалізовано патерн </w:t>
+      </w:r>
+      <w:r>
+        <w:rPr>
+          <w:rStyle w:val="a5"/>
+          <w:rFonts w:eastAsiaTheme="minorHAnsi"/>
+          <w:color w:val="auto"/>
+          <w:szCs w:val="28"/>
+          <w:u w:val="none"/>
+          <w:bdr w:val="none" w:sz="0" w:space="0" w:color="auto"/>
+        </w:rPr>
+        <w:t>Repository</w:t>
+      </w:r>
+      <w:r>
+        <w:rPr>
+          <w:rStyle w:val="a5"/>
+          <w:rFonts w:eastAsiaTheme="minorHAnsi"/>
+          <w:color w:val="auto"/>
+          <w:szCs w:val="28"/>
+          <w:u w:val="none"/>
+          <w:bdr w:val="none" w:sz="0" w:space="0" w:color="auto"/>
+          <w:lang w:val="uk-UA"/>
+        </w:rPr>
+        <w:t xml:space="preserve"> </w:t>
+      </w:r>
+      <w:r>
+        <w:rPr>
+          <w:rStyle w:val="a5"/>
+          <w:rFonts w:eastAsiaTheme="minorHAnsi"/>
+          <w:color w:val="auto"/>
+          <w:szCs w:val="28"/>
+          <w:u w:val="none"/>
+          <w:bdr w:val="none" w:sz="0" w:space="0" w:color="auto"/>
+          <w:lang w:val="uk-UA"/>
+        </w:rPr>
+        <w:t xml:space="preserve">з загальним інтерфейсом </w:t>
+      </w:r>
+      <w:r>
+        <w:rPr>
+          <w:rStyle w:val="a5"/>
+          <w:rFonts w:eastAsiaTheme="minorHAnsi"/>
+          <w:color w:val="auto"/>
+          <w:szCs w:val="28"/>
+          <w:u w:val="none"/>
+          <w:bdr w:val="none" w:sz="0" w:space="0" w:color="auto"/>
+        </w:rPr>
+        <w:t>IGenericRepository</w:t>
+      </w:r>
+      <w:r>
+        <w:rPr>
+          <w:rStyle w:val="a5"/>
+          <w:rFonts w:eastAsiaTheme="minorHAnsi"/>
+          <w:color w:val="auto"/>
+          <w:szCs w:val="28"/>
+          <w:u w:val="none"/>
+          <w:bdr w:val="none" w:sz="0" w:space="0" w:color="auto"/>
+          <w:lang w:val="uk-UA"/>
+        </w:rPr>
+        <w:t>&lt;</w:t>
+      </w:r>
+      <w:r>
+        <w:rPr>
+          <w:rStyle w:val="a5"/>
+          <w:rFonts w:eastAsiaTheme="minorHAnsi"/>
+          <w:color w:val="auto"/>
+          <w:szCs w:val="28"/>
+          <w:u w:val="none"/>
+          <w:bdr w:val="none" w:sz="0" w:space="0" w:color="auto"/>
+        </w:rPr>
+        <w:t>T</w:t>
+      </w:r>
+      <w:r>
+        <w:rPr>
+          <w:rStyle w:val="a5"/>
+          <w:rFonts w:eastAsiaTheme="minorHAnsi"/>
+          <w:color w:val="auto"/>
+          <w:szCs w:val="28"/>
+          <w:u w:val="none"/>
+          <w:bdr w:val="none" w:sz="0" w:space="0" w:color="auto"/>
+          <w:lang w:val="uk-UA"/>
+        </w:rPr>
+        <w:t xml:space="preserve">&gt; </w:t>
+      </w:r>
+      <w:r>
+        <w:rPr>
+          <w:rStyle w:val="a5"/>
+          <w:rFonts w:eastAsiaTheme="minorHAnsi"/>
+          <w:color w:val="auto"/>
+          <w:szCs w:val="28"/>
+          <w:u w:val="none"/>
+          <w:bdr w:val="none" w:sz="0" w:space="0" w:color="auto"/>
+          <w:lang w:val="uk-UA"/>
+        </w:rPr>
+        <w:t xml:space="preserve">та загальним базовим класом для всіх репозиторіїв </w:t>
+      </w:r>
+      <w:r>
+        <w:rPr>
+          <w:rStyle w:val="a5"/>
+          <w:rFonts w:eastAsiaTheme="minorHAnsi"/>
+          <w:color w:val="auto"/>
+          <w:szCs w:val="28"/>
+          <w:u w:val="none"/>
+          <w:bdr w:val="none" w:sz="0" w:space="0" w:color="auto"/>
+        </w:rPr>
+        <w:t>GenericRepository</w:t>
+      </w:r>
+      <w:r>
+        <w:rPr>
+          <w:rStyle w:val="a5"/>
+          <w:rFonts w:eastAsiaTheme="minorHAnsi"/>
+          <w:color w:val="auto"/>
+          <w:szCs w:val="28"/>
+          <w:u w:val="none"/>
+          <w:bdr w:val="none" w:sz="0" w:space="0" w:color="auto"/>
+          <w:lang w:val="uk-UA"/>
+        </w:rPr>
+        <w:t>&lt;</w:t>
+      </w:r>
+      <w:r>
+        <w:rPr>
+          <w:rStyle w:val="a5"/>
+          <w:rFonts w:eastAsiaTheme="minorHAnsi"/>
+          <w:color w:val="auto"/>
+          <w:szCs w:val="28"/>
+          <w:u w:val="none"/>
+          <w:bdr w:val="none" w:sz="0" w:space="0" w:color="auto"/>
+        </w:rPr>
+        <w:t>T</w:t>
+      </w:r>
+      <w:r>
+        <w:rPr>
+          <w:rStyle w:val="a5"/>
+          <w:rFonts w:eastAsiaTheme="minorHAnsi"/>
+          <w:color w:val="auto"/>
+          <w:szCs w:val="28"/>
+          <w:u w:val="none"/>
+          <w:bdr w:val="none" w:sz="0" w:space="0" w:color="auto"/>
+          <w:lang w:val="uk-UA"/>
+        </w:rPr>
+        <w:t>&gt;.</w:t>
+      </w:r>
+    </w:p>
+    <w:p>
+      <w:pPr>
+        <w:rPr>
+          <w:rStyle w:val="a5"/>
+          <w:rFonts w:eastAsiaTheme="minorHAnsi"/>
+          <w:color w:val="auto"/>
+          <w:szCs w:val="28"/>
+          <w:u w:val="none"/>
+          <w:bdr w:val="none" w:sz="0" w:space="0" w:color="auto"/>
+          <w:lang w:val="uk-UA"/>
+        </w:rPr>
+      </w:pPr>
+      <w:r>
+        <w:rPr>
+          <w:rStyle w:val="a5"/>
+          <w:rFonts w:eastAsiaTheme="minorHAnsi"/>
+          <w:color w:val="auto"/>
+          <w:szCs w:val="28"/>
+          <w:u w:val="none"/>
+          <w:bdr w:val="none" w:sz="0" w:space="0" w:color="auto"/>
+        </w:rPr>
+        <w:t>BLL</w:t>
+      </w:r>
+      <w:r>
+        <w:rPr>
+          <w:rStyle w:val="a5"/>
+          <w:rFonts w:eastAsiaTheme="minorHAnsi"/>
+          <w:color w:val="auto"/>
+          <w:szCs w:val="28"/>
+          <w:u w:val="none"/>
+          <w:bdr w:val="none" w:sz="0" w:space="0" w:color="auto"/>
+          <w:lang w:val="uk-UA"/>
+        </w:rPr>
+        <w:t xml:space="preserve"> </w:t>
+      </w:r>
+      <w:r>
+        <w:rPr>
+          <w:rStyle w:val="a5"/>
+          <w:rFonts w:eastAsiaTheme="minorHAnsi"/>
+          <w:color w:val="auto"/>
+          <w:szCs w:val="28"/>
+          <w:u w:val="none"/>
+          <w:bdr w:val="none" w:sz="0" w:space="0" w:color="auto"/>
+          <w:lang w:val="uk-UA"/>
+        </w:rPr>
+        <w:t>міститиме</w:t>
+      </w:r>
+      <w:r>
+        <w:rPr>
+          <w:rStyle w:val="a5"/>
+          <w:rFonts w:eastAsiaTheme="minorHAnsi"/>
+          <w:color w:val="auto"/>
+          <w:szCs w:val="28"/>
+          <w:u w:val="none"/>
+          <w:bdr w:val="none" w:sz="0" w:space="0" w:color="auto"/>
+          <w:lang w:val="uk-UA"/>
+        </w:rPr>
+        <w:t xml:space="preserve"> </w:t>
+      </w:r>
+      <w:r>
+        <w:rPr>
+          <w:rStyle w:val="a5"/>
+          <w:rFonts w:eastAsiaTheme="minorHAnsi"/>
+          <w:color w:val="auto"/>
+          <w:szCs w:val="28"/>
+          <w:u w:val="none"/>
+          <w:bdr w:val="none" w:sz="0" w:space="0" w:color="auto"/>
+          <w:lang w:val="uk-UA"/>
+        </w:rPr>
+        <w:t xml:space="preserve">базовий абстрактний клас </w:t>
       </w:r>
       <w:r>
         <w:rPr>
@@ -6662,6 +7117,53 @@
           <w:bdr w:val="none" w:sz="0" w:space="0" w:color="auto"/>
           <w:lang w:val="uk-UA"/>
         </w:rPr>
+        <w:t xml:space="preserve"> </w:t>
+      </w:r>
+      <w:r>
+        <w:rPr>
+          <w:rStyle w:val="a5"/>
+          <w:rFonts w:eastAsiaTheme="minorHAnsi"/>
+          <w:color w:val="auto"/>
+          <w:szCs w:val="28"/>
+          <w:u w:val="none"/>
+          <w:bdr w:val="none" w:sz="0" w:space="0" w:color="auto"/>
+          <w:lang w:val="uk-UA"/>
+        </w:rPr>
+        <w:t>та</w:t>
+      </w:r>
+      <w:r>
+        <w:rPr>
+          <w:rStyle w:val="a5"/>
+          <w:rFonts w:eastAsiaTheme="minorHAnsi"/>
+          <w:color w:val="auto"/>
+          <w:szCs w:val="28"/>
+          <w:u w:val="none"/>
+          <w:bdr w:val="none" w:sz="0" w:space="0" w:color="auto"/>
+          <w:lang w:val="uk-UA"/>
+        </w:rPr>
+        <w:t xml:space="preserve"> інтерфейси сервісів </w:t>
+      </w:r>
+      <w:r>
+        <w:rPr>
+          <w:rStyle w:val="a5"/>
+          <w:rFonts w:eastAsiaTheme="minorHAnsi"/>
+          <w:color w:val="auto"/>
+          <w:szCs w:val="28"/>
+          <w:u w:val="none"/>
+          <w:bdr w:val="none" w:sz="0" w:space="0" w:color="auto"/>
+        </w:rPr>
+        <w:t>IauthService</w:t>
+      </w:r>
+      <w:r>
+        <w:rPr>
+          <w:rStyle w:val="a5"/>
+          <w:rFonts w:eastAsiaTheme="minorHAnsi"/>
+          <w:color w:val="auto"/>
+          <w:szCs w:val="28"/>
+          <w:u w:val="none"/>
+          <w:bdr w:val="none" w:sz="0" w:space="0" w:color="auto"/>
+          <w:lang w:val="uk-UA"/>
+        </w:rPr>
         <w:t xml:space="preserve">, </w:t>
       </w:r>
       <w:r>
@@ -6672,9 +7174,77 @@
           <w:szCs w:val="28"/>
           <w:u w:val="none"/>
           <w:bdr w:val="none" w:sz="0" w:space="0" w:color="auto"/>
-          <w:lang w:val="uk-UA"/>
-        </w:rPr>
-        <w:t>який міститиме спільні для усіх сервісів поля (наприклад, контекст</w:t>
+        </w:rPr>
+        <w:t>IAuthorsService</w:t>
+      </w:r>
+      <w:r>
+        <w:rPr>
+          <w:rStyle w:val="a5"/>
+          <w:rFonts w:eastAsiaTheme="minorHAnsi"/>
+          <w:color w:val="auto"/>
+          <w:szCs w:val="28"/>
+          <w:u w:val="none"/>
+          <w:bdr w:val="none" w:sz="0" w:space="0" w:color="auto"/>
+          <w:lang w:val="uk-UA"/>
+        </w:rPr>
+        <w:t xml:space="preserve">, </w:t>
+      </w:r>
+      <w:r>
+        <w:rPr>
+          <w:rStyle w:val="a5"/>
+          <w:rFonts w:eastAsiaTheme="minorHAnsi"/>
+          <w:color w:val="auto"/>
+          <w:szCs w:val="28"/>
+          <w:u w:val="none"/>
+          <w:bdr w:val="none" w:sz="0" w:space="0" w:color="auto"/>
+        </w:rPr>
+        <w:t>INewsService</w:t>
+      </w:r>
+      <w:r>
+        <w:rPr>
+          <w:rStyle w:val="a5"/>
+          <w:rFonts w:eastAsiaTheme="minorHAnsi"/>
+          <w:color w:val="auto"/>
+          <w:szCs w:val="28"/>
+          <w:u w:val="none"/>
+          <w:bdr w:val="none" w:sz="0" w:space="0" w:color="auto"/>
+          <w:lang w:val="uk-UA"/>
+        </w:rPr>
+        <w:t xml:space="preserve">, </w:t>
+      </w:r>
+      <w:r>
+        <w:rPr>
+          <w:rStyle w:val="a5"/>
+          <w:rFonts w:eastAsiaTheme="minorHAnsi"/>
+          <w:color w:val="auto"/>
+          <w:szCs w:val="28"/>
+          <w:u w:val="none"/>
+          <w:bdr w:val="none" w:sz="0" w:space="0" w:color="auto"/>
+        </w:rPr>
+        <w:t>IRubricsService</w:t>
+      </w:r>
+      <w:r>
+        <w:rPr>
+          <w:rStyle w:val="a5"/>
+          <w:rFonts w:eastAsiaTheme="minorHAnsi"/>
+          <w:color w:val="auto"/>
+          <w:szCs w:val="28"/>
+          <w:u w:val="none"/>
+          <w:bdr w:val="none" w:sz="0" w:space="0" w:color="auto"/>
+          <w:lang w:val="uk-UA"/>
+        </w:rPr>
+        <w:t xml:space="preserve">, </w:t>
+      </w:r>
+      <w:r>
+        <w:rPr>
+          <w:rStyle w:val="a5"/>
+          <w:rFonts w:eastAsiaTheme="minorHAnsi"/>
+          <w:color w:val="auto"/>
+          <w:szCs w:val="28"/>
+          <w:u w:val="none"/>
+          <w:bdr w:val="none" w:sz="0" w:space="0" w:color="auto"/>
+        </w:rPr>
+        <w:t>ITagsService</w:t>
       </w:r>
       <w:r>
         <w:rPr>
@@ -6698,43 +7268,19 @@
           <w:bdr w:val="none" w:sz="0" w:space="0" w:color="auto"/>
           <w:lang w:val="uk-UA"/>
         </w:rPr>
-        <w:t xml:space="preserve">бази даних). </w:t>
-      </w:r>
-    </w:p>
-    <w:p>
-      <w:pPr>
-        <w:rPr>
-          <w:rStyle w:val="a5"/>
-          <w:rFonts w:eastAsiaTheme="minorHAnsi"/>
-          <w:color w:val="auto"/>
-          <w:szCs w:val="28"/>
-          <w:u w:val="none"/>
-          <w:bdr w:val="none" w:sz="0" w:space="0" w:color="auto"/>
-          <w:lang w:val="uk-UA"/>
-        </w:rPr>
-      </w:pPr>
-      <w:r>
-        <w:rPr>
-          <w:rStyle w:val="a5"/>
-          <w:rFonts w:eastAsiaTheme="minorHAnsi"/>
-          <w:color w:val="auto"/>
-          <w:szCs w:val="28"/>
-          <w:u w:val="none"/>
-          <w:bdr w:val="none" w:sz="0" w:space="0" w:color="auto"/>
-          <w:lang w:val="uk-UA"/>
-        </w:rPr>
-        <w:t xml:space="preserve">Крім того, </w:t>
-      </w:r>
-      <w:r>
-        <w:rPr>
-          <w:rStyle w:val="a5"/>
-          <w:rFonts w:eastAsiaTheme="minorHAnsi"/>
-          <w:color w:val="auto"/>
-          <w:szCs w:val="28"/>
-          <w:u w:val="none"/>
-          <w:bdr w:val="none" w:sz="0" w:space="0" w:color="auto"/>
-        </w:rPr>
-        <w:t>DAL</w:t>
+        <w:t>та їх імплементацію відповідно</w:t>
+      </w:r>
+      <w:r>
+        <w:rPr>
+          <w:rStyle w:val="a5"/>
+          <w:rFonts w:eastAsiaTheme="minorHAnsi"/>
+          <w:color w:val="auto"/>
+          <w:szCs w:val="28"/>
+          <w:u w:val="none"/>
+          <w:bdr w:val="none" w:sz="0" w:space="0" w:color="auto"/>
+          <w:lang w:val="uk-UA"/>
+        </w:rPr>
+        <w:t>:</w:t>
       </w:r>
       <w:r>
         <w:rPr>
@@ -6756,14 +7302,1057 @@
           <w:szCs w:val="28"/>
           <w:u w:val="none"/>
           <w:bdr w:val="none" w:sz="0" w:space="0" w:color="auto"/>
-          <w:lang w:val="uk-UA"/>
-        </w:rPr>
-        <w:t xml:space="preserve">міститиме сутності як </w:t>
-      </w:r>
-      <w:r>
-        <w:rPr>
-          <w:rStyle w:val="a5"/>
-          <w:rFonts w:eastAsiaTheme="minorHAnsi"/>
+        </w:rPr>
+        <w:t>AuthService</w:t>
+      </w:r>
+      <w:r>
+        <w:rPr>
+          <w:rStyle w:val="a5"/>
+          <w:rFonts w:eastAsiaTheme="minorHAnsi"/>
+          <w:color w:val="auto"/>
+          <w:szCs w:val="28"/>
+          <w:u w:val="none"/>
+          <w:bdr w:val="none" w:sz="0" w:space="0" w:color="auto"/>
+          <w:lang w:val="uk-UA"/>
+        </w:rPr>
+        <w:t>,</w:t>
+      </w:r>
+      <w:r>
+        <w:rPr>
+          <w:rStyle w:val="a5"/>
+          <w:rFonts w:eastAsiaTheme="minorHAnsi"/>
+          <w:color w:val="auto"/>
+          <w:szCs w:val="28"/>
+          <w:u w:val="none"/>
+          <w:bdr w:val="none" w:sz="0" w:space="0" w:color="auto"/>
+          <w:lang w:val="uk-UA"/>
+        </w:rPr>
+        <w:t xml:space="preserve"> </w:t>
+      </w:r>
+      <w:r>
+        <w:rPr>
+          <w:rStyle w:val="a5"/>
+          <w:rFonts w:eastAsiaTheme="minorHAnsi"/>
+          <w:color w:val="auto"/>
+          <w:szCs w:val="28"/>
+          <w:u w:val="none"/>
+          <w:bdr w:val="none" w:sz="0" w:space="0" w:color="auto"/>
+        </w:rPr>
+        <w:t>AuthorsService</w:t>
+      </w:r>
+      <w:r>
+        <w:rPr>
+          <w:rStyle w:val="a5"/>
+          <w:rFonts w:eastAsiaTheme="minorHAnsi"/>
+          <w:color w:val="auto"/>
+          <w:szCs w:val="28"/>
+          <w:u w:val="none"/>
+          <w:bdr w:val="none" w:sz="0" w:space="0" w:color="auto"/>
+          <w:lang w:val="uk-UA"/>
+        </w:rPr>
+        <w:t xml:space="preserve">, </w:t>
+      </w:r>
+      <w:r>
+        <w:rPr>
+          <w:rStyle w:val="a5"/>
+          <w:rFonts w:eastAsiaTheme="minorHAnsi"/>
+          <w:color w:val="auto"/>
+          <w:szCs w:val="28"/>
+          <w:u w:val="none"/>
+          <w:bdr w:val="none" w:sz="0" w:space="0" w:color="auto"/>
+        </w:rPr>
+        <w:t>NewsService</w:t>
+      </w:r>
+      <w:r>
+        <w:rPr>
+          <w:rStyle w:val="a5"/>
+          <w:rFonts w:eastAsiaTheme="minorHAnsi"/>
+          <w:color w:val="auto"/>
+          <w:szCs w:val="28"/>
+          <w:u w:val="none"/>
+          <w:bdr w:val="none" w:sz="0" w:space="0" w:color="auto"/>
+          <w:lang w:val="uk-UA"/>
+        </w:rPr>
+        <w:t xml:space="preserve">, </w:t>
+      </w:r>
+      <w:r>
+        <w:rPr>
+          <w:rStyle w:val="a5"/>
+          <w:rFonts w:eastAsiaTheme="minorHAnsi"/>
+          <w:color w:val="auto"/>
+          <w:szCs w:val="28"/>
+          <w:u w:val="none"/>
+          <w:bdr w:val="none" w:sz="0" w:space="0" w:color="auto"/>
+        </w:rPr>
+        <w:t>RubricsService</w:t>
+      </w:r>
+      <w:r>
+        <w:rPr>
+          <w:rStyle w:val="a5"/>
+          <w:rFonts w:eastAsiaTheme="minorHAnsi"/>
+          <w:color w:val="auto"/>
+          <w:szCs w:val="28"/>
+          <w:u w:val="none"/>
+          <w:bdr w:val="none" w:sz="0" w:space="0" w:color="auto"/>
+          <w:lang w:val="uk-UA"/>
+        </w:rPr>
+        <w:t xml:space="preserve">, </w:t>
+      </w:r>
+      <w:r>
+        <w:rPr>
+          <w:rStyle w:val="a5"/>
+          <w:rFonts w:eastAsiaTheme="minorHAnsi"/>
+          <w:color w:val="auto"/>
+          <w:szCs w:val="28"/>
+          <w:u w:val="none"/>
+          <w:bdr w:val="none" w:sz="0" w:space="0" w:color="auto"/>
+        </w:rPr>
+        <w:t>TagsService</w:t>
+      </w:r>
+      <w:r>
+        <w:rPr>
+          <w:rStyle w:val="a5"/>
+          <w:rFonts w:eastAsiaTheme="minorHAnsi"/>
+          <w:color w:val="auto"/>
+          <w:szCs w:val="28"/>
+          <w:u w:val="none"/>
+          <w:bdr w:val="none" w:sz="0" w:space="0" w:color="auto"/>
+          <w:lang w:val="uk-UA"/>
+        </w:rPr>
+        <w:t xml:space="preserve">. </w:t>
+      </w:r>
+    </w:p>
+    <w:p>
+      <w:pPr>
+        <w:rPr>
+          <w:rStyle w:val="a5"/>
+          <w:rFonts w:eastAsiaTheme="minorHAnsi"/>
+          <w:color w:val="auto"/>
+          <w:szCs w:val="28"/>
+          <w:u w:val="none"/>
+          <w:bdr w:val="none" w:sz="0" w:space="0" w:color="auto"/>
+          <w:lang w:val="uk-UA"/>
+        </w:rPr>
+      </w:pPr>
+      <w:r>
+        <w:rPr>
+          <w:rStyle w:val="a5"/>
+          <w:rFonts w:eastAsiaTheme="minorHAnsi"/>
+          <w:color w:val="auto"/>
+          <w:szCs w:val="28"/>
+          <w:u w:val="none"/>
+          <w:bdr w:val="none" w:sz="0" w:space="0" w:color="auto"/>
+        </w:rPr>
+        <w:t xml:space="preserve">UI </w:t>
+      </w:r>
+      <w:r>
+        <w:rPr>
+          <w:rStyle w:val="a5"/>
+          <w:rFonts w:eastAsiaTheme="minorHAnsi"/>
+          <w:color w:val="auto"/>
+          <w:szCs w:val="28"/>
+          <w:u w:val="none"/>
+          <w:bdr w:val="none" w:sz="0" w:space="0" w:color="auto"/>
+          <w:lang w:val="uk-UA"/>
+        </w:rPr>
+        <w:t>міститиме контролери</w:t>
+      </w:r>
+      <w:r>
+        <w:rPr>
+          <w:rStyle w:val="a5"/>
+          <w:rFonts w:eastAsiaTheme="minorHAnsi"/>
+          <w:color w:val="auto"/>
+          <w:szCs w:val="28"/>
+          <w:u w:val="none"/>
+          <w:bdr w:val="none" w:sz="0" w:space="0" w:color="auto"/>
+        </w:rPr>
+        <w:t>: AuthorsController,</w:t>
+      </w:r>
+      <w:r>
+        <w:rPr>
+          <w:rStyle w:val="a5"/>
+          <w:rFonts w:eastAsiaTheme="minorHAnsi"/>
+          <w:color w:val="auto"/>
+          <w:szCs w:val="28"/>
+          <w:u w:val="none"/>
+          <w:bdr w:val="none" w:sz="0" w:space="0" w:color="auto"/>
+          <w:lang w:val="uk-UA"/>
+        </w:rPr>
+        <w:t xml:space="preserve"> </w:t>
+      </w:r>
+      <w:r>
+        <w:rPr>
+          <w:rStyle w:val="a5"/>
+          <w:rFonts w:eastAsiaTheme="minorHAnsi"/>
+          <w:color w:val="auto"/>
+          <w:szCs w:val="28"/>
+          <w:u w:val="none"/>
+          <w:bdr w:val="none" w:sz="0" w:space="0" w:color="auto"/>
+        </w:rPr>
+        <w:t>RubricsController, TagsController</w:t>
+      </w:r>
+      <w:r>
+        <w:rPr>
+          <w:rStyle w:val="a5"/>
+          <w:rFonts w:eastAsiaTheme="minorHAnsi"/>
+          <w:color w:val="auto"/>
+          <w:szCs w:val="28"/>
+          <w:u w:val="none"/>
+          <w:bdr w:val="none" w:sz="0" w:space="0" w:color="auto"/>
+        </w:rPr>
+        <w:t xml:space="preserve"> NewsController </w:t>
+      </w:r>
+      <w:r>
+        <w:rPr>
+          <w:rStyle w:val="a5"/>
+          <w:rFonts w:eastAsiaTheme="minorHAnsi"/>
+          <w:color w:val="auto"/>
+          <w:szCs w:val="28"/>
+          <w:u w:val="none"/>
+          <w:bdr w:val="none" w:sz="0" w:space="0" w:color="auto"/>
+          <w:lang w:val="uk-UA"/>
+        </w:rPr>
+        <w:t xml:space="preserve">та </w:t>
+      </w:r>
+      <w:r>
+        <w:rPr>
+          <w:rStyle w:val="a5"/>
+          <w:rFonts w:eastAsiaTheme="minorHAnsi"/>
+          <w:color w:val="auto"/>
+          <w:szCs w:val="28"/>
+          <w:u w:val="none"/>
+          <w:bdr w:val="none" w:sz="0" w:space="0" w:color="auto"/>
+        </w:rPr>
+        <w:t>AuthController.</w:t>
+      </w:r>
+    </w:p>
+    <w:p>
+      <w:pPr>
+        <w:rPr>
+          <w:rStyle w:val="a5"/>
+          <w:rFonts w:eastAsiaTheme="minorHAnsi"/>
+          <w:color w:val="auto"/>
+          <w:szCs w:val="28"/>
+          <w:u w:val="none"/>
+          <w:bdr w:val="none" w:sz="0" w:space="0" w:color="auto"/>
+        </w:rPr>
+      </w:pPr>
+    </w:p>
+    <w:p>
+      <w:pPr>
+        <w:rPr>
+          <w:rStyle w:val="a5"/>
+          <w:rFonts w:eastAsiaTheme="minorHAnsi"/>
+          <w:color w:val="auto"/>
+          <w:szCs w:val="28"/>
+          <w:u w:val="none"/>
+          <w:bdr w:val="none" w:sz="0" w:space="0" w:color="auto"/>
+        </w:rPr>
+      </w:pPr>
+    </w:p>
+    <w:p>
+      <w:pPr>
+        <w:rPr>
+          <w:rStyle w:val="a5"/>
+          <w:rFonts w:eastAsiaTheme="minorHAnsi"/>
+          <w:b/>
+          <w:color w:val="auto"/>
+          <w:szCs w:val="28"/>
+          <w:u w:val="none"/>
+          <w:bdr w:val="none" w:sz="0" w:space="0" w:color="auto"/>
+          <w:lang w:val="uk-UA"/>
+        </w:rPr>
+      </w:pPr>
+      <w:r>
+        <w:rPr>
+          <w:rStyle w:val="a5"/>
+          <w:rFonts w:eastAsiaTheme="minorHAnsi"/>
+          <w:b/>
+          <w:color w:val="auto"/>
+          <w:szCs w:val="28"/>
+          <w:u w:val="none"/>
+          <w:bdr w:val="none" w:sz="0" w:space="0" w:color="auto"/>
+          <w:lang w:val="uk-UA"/>
+        </w:rPr>
+        <w:t xml:space="preserve">Допоміжні класи для </w:t>
+      </w:r>
+      <w:r>
+        <w:rPr>
+          <w:rStyle w:val="a5"/>
+          <w:rFonts w:eastAsiaTheme="minorHAnsi"/>
+          <w:b/>
+          <w:color w:val="auto"/>
+          <w:szCs w:val="28"/>
+          <w:u w:val="none"/>
+          <w:bdr w:val="none" w:sz="0" w:space="0" w:color="auto"/>
+        </w:rPr>
+        <w:t>Endpoints</w:t>
+      </w:r>
+      <w:r>
+        <w:rPr>
+          <w:rStyle w:val="a5"/>
+          <w:rFonts w:eastAsiaTheme="minorHAnsi"/>
+          <w:b/>
+          <w:color w:val="auto"/>
+          <w:szCs w:val="28"/>
+          <w:u w:val="none"/>
+          <w:bdr w:val="none" w:sz="0" w:space="0" w:color="auto"/>
+          <w:lang w:val="ru-RU"/>
+        </w:rPr>
+        <w:t xml:space="preserve">: </w:t>
+      </w:r>
+    </w:p>
+    <w:p>
+      <w:pPr>
+        <w:rPr>
+          <w:rStyle w:val="a5"/>
+          <w:rFonts w:eastAsiaTheme="minorHAnsi"/>
+          <w:b/>
+          <w:color w:val="auto"/>
+          <w:szCs w:val="28"/>
+          <w:u w:val="none"/>
+          <w:bdr w:val="none" w:sz="0" w:space="0" w:color="auto"/>
+          <w:lang w:val="ru-RU"/>
+        </w:rPr>
+      </w:pPr>
+      <w:r>
+        <w:rPr>
+          <w:rStyle w:val="a5"/>
+          <w:rFonts w:eastAsiaTheme="minorHAnsi"/>
+          <w:b/>
+          <w:color w:val="auto"/>
+          <w:szCs w:val="28"/>
+          <w:u w:val="none"/>
+          <w:bdr w:val="none" w:sz="0" w:space="0" w:color="auto"/>
+          <w:lang w:val="uk-UA"/>
+        </w:rPr>
+        <w:t>Класи для запиту</w:t>
+      </w:r>
+      <w:r>
+        <w:rPr>
+          <w:rStyle w:val="a5"/>
+          <w:rFonts w:eastAsiaTheme="minorHAnsi"/>
+          <w:b/>
+          <w:color w:val="auto"/>
+          <w:szCs w:val="28"/>
+          <w:u w:val="none"/>
+          <w:bdr w:val="none" w:sz="0" w:space="0" w:color="auto"/>
+          <w:lang w:val="ru-RU"/>
+        </w:rPr>
+        <w:t>:</w:t>
+      </w:r>
+    </w:p>
+    <w:p>
+      <w:pPr>
+        <w:rPr>
+          <w:rStyle w:val="a5"/>
+          <w:rFonts w:eastAsiaTheme="minorHAnsi"/>
+          <w:color w:val="auto"/>
+          <w:szCs w:val="28"/>
+          <w:u w:val="none"/>
+          <w:bdr w:val="none" w:sz="0" w:space="0" w:color="auto"/>
+          <w:lang w:val="uk-UA"/>
+        </w:rPr>
+      </w:pPr>
+      <w:r>
+        <w:rPr>
+          <w:rStyle w:val="a5"/>
+          <w:rFonts w:eastAsiaTheme="minorHAnsi"/>
+          <w:i/>
+          <w:color w:val="auto"/>
+          <w:szCs w:val="28"/>
+          <w:u w:val="none"/>
+          <w:bdr w:val="none" w:sz="0" w:space="0" w:color="auto"/>
+        </w:rPr>
+        <w:t>PageSettings</w:t>
+      </w:r>
+      <w:r>
+        <w:rPr>
+          <w:rStyle w:val="a5"/>
+          <w:rFonts w:eastAsiaTheme="minorHAnsi"/>
+          <w:color w:val="auto"/>
+          <w:szCs w:val="28"/>
+          <w:u w:val="none"/>
+          <w:bdr w:val="none" w:sz="0" w:space="0" w:color="auto"/>
+          <w:lang w:val="uk-UA"/>
+        </w:rPr>
+        <w:t xml:space="preserve"> – </w:t>
+      </w:r>
+      <w:r>
+        <w:rPr>
+          <w:rStyle w:val="a5"/>
+          <w:rFonts w:eastAsiaTheme="minorHAnsi"/>
+          <w:color w:val="auto"/>
+          <w:szCs w:val="28"/>
+          <w:u w:val="none"/>
+          <w:bdr w:val="none" w:sz="0" w:space="0" w:color="auto"/>
+          <w:lang w:val="uk-UA"/>
+        </w:rPr>
+        <w:t>відповідає за фільтрацію, сортування та пагінацію даних.</w:t>
+      </w:r>
+    </w:p>
+    <w:p>
+      <w:pPr>
+        <w:rPr>
+          <w:rStyle w:val="a5"/>
+          <w:rFonts w:eastAsiaTheme="minorHAnsi"/>
+          <w:color w:val="auto"/>
+          <w:szCs w:val="28"/>
+          <w:u w:val="none"/>
+          <w:bdr w:val="none" w:sz="0" w:space="0" w:color="auto"/>
+          <w:lang w:val="uk-UA"/>
+        </w:rPr>
+      </w:pPr>
+      <w:r>
+        <w:rPr>
+          <w:rStyle w:val="a5"/>
+          <w:rFonts w:eastAsiaTheme="minorHAnsi"/>
+          <w:i/>
+          <w:color w:val="auto"/>
+          <w:szCs w:val="28"/>
+          <w:u w:val="none"/>
+          <w:bdr w:val="none" w:sz="0" w:space="0" w:color="auto"/>
+        </w:rPr>
+        <w:t>PageList</w:t>
+      </w:r>
+      <w:r>
+        <w:rPr>
+          <w:rStyle w:val="a5"/>
+          <w:rFonts w:eastAsiaTheme="minorHAnsi"/>
+          <w:i/>
+          <w:color w:val="auto"/>
+          <w:szCs w:val="28"/>
+          <w:u w:val="none"/>
+          <w:bdr w:val="none" w:sz="0" w:space="0" w:color="auto"/>
+          <w:lang w:val="uk-UA"/>
+        </w:rPr>
+        <w:t>&lt;</w:t>
+      </w:r>
+      <w:r>
+        <w:rPr>
+          <w:rStyle w:val="a5"/>
+          <w:rFonts w:eastAsiaTheme="minorHAnsi"/>
+          <w:i/>
+          <w:color w:val="auto"/>
+          <w:szCs w:val="28"/>
+          <w:u w:val="none"/>
+          <w:bdr w:val="none" w:sz="0" w:space="0" w:color="auto"/>
+        </w:rPr>
+        <w:t>T</w:t>
+      </w:r>
+      <w:r>
+        <w:rPr>
+          <w:rStyle w:val="a5"/>
+          <w:rFonts w:eastAsiaTheme="minorHAnsi"/>
+          <w:i/>
+          <w:color w:val="auto"/>
+          <w:szCs w:val="28"/>
+          <w:u w:val="none"/>
+          <w:bdr w:val="none" w:sz="0" w:space="0" w:color="auto"/>
+          <w:lang w:val="uk-UA"/>
+        </w:rPr>
+        <w:t>&gt;</w:t>
+      </w:r>
+      <w:r>
+        <w:rPr>
+          <w:rStyle w:val="a5"/>
+          <w:rFonts w:eastAsiaTheme="minorHAnsi"/>
+          <w:color w:val="auto"/>
+          <w:szCs w:val="28"/>
+          <w:u w:val="none"/>
+          <w:bdr w:val="none" w:sz="0" w:space="0" w:color="auto"/>
+          <w:lang w:val="uk-UA"/>
+        </w:rPr>
+        <w:t xml:space="preserve"> - </w:t>
+      </w:r>
+      <w:r>
+        <w:rPr>
+          <w:rStyle w:val="a5"/>
+          <w:rFonts w:eastAsiaTheme="minorHAnsi"/>
+          <w:color w:val="auto"/>
+          <w:szCs w:val="28"/>
+          <w:u w:val="none"/>
+          <w:bdr w:val="none" w:sz="0" w:space="0" w:color="auto"/>
+          <w:lang w:val="uk-UA"/>
+        </w:rPr>
+        <w:t xml:space="preserve">відповідатиме за відфільтроване, відсортоване та пагінований набір даних типу </w:t>
+      </w:r>
+      <w:r>
+        <w:rPr>
+          <w:rStyle w:val="a5"/>
+          <w:rFonts w:eastAsiaTheme="minorHAnsi"/>
+          <w:color w:val="auto"/>
+          <w:szCs w:val="28"/>
+          <w:u w:val="none"/>
+          <w:bdr w:val="none" w:sz="0" w:space="0" w:color="auto"/>
+        </w:rPr>
+        <w:t>T</w:t>
+      </w:r>
+      <w:r>
+        <w:rPr>
+          <w:rStyle w:val="a5"/>
+          <w:rFonts w:eastAsiaTheme="minorHAnsi"/>
+          <w:color w:val="auto"/>
+          <w:szCs w:val="28"/>
+          <w:u w:val="none"/>
+          <w:bdr w:val="none" w:sz="0" w:space="0" w:color="auto"/>
+          <w:lang w:val="uk-UA"/>
+        </w:rPr>
+        <w:t>, що повертається в якості результату запиту.</w:t>
+      </w:r>
+    </w:p>
+    <w:p>
+      <w:pPr>
+        <w:rPr>
+          <w:rStyle w:val="a5"/>
+          <w:rFonts w:eastAsiaTheme="minorHAnsi"/>
+          <w:color w:val="auto"/>
+          <w:szCs w:val="28"/>
+          <w:u w:val="none"/>
+          <w:bdr w:val="none" w:sz="0" w:space="0" w:color="auto"/>
+          <w:lang w:val="uk-UA"/>
+        </w:rPr>
+      </w:pPr>
+      <w:r>
+        <w:rPr>
+          <w:rStyle w:val="a5"/>
+          <w:rFonts w:eastAsiaTheme="minorHAnsi"/>
+          <w:i/>
+          <w:color w:val="auto"/>
+          <w:szCs w:val="28"/>
+          <w:u w:val="none"/>
+          <w:bdr w:val="none" w:sz="0" w:space="0" w:color="auto"/>
+        </w:rPr>
+        <w:t>UpdatedAuthorRequest</w:t>
+      </w:r>
+      <w:r>
+        <w:rPr>
+          <w:rStyle w:val="a5"/>
+          <w:rFonts w:eastAsiaTheme="minorHAnsi"/>
+          <w:color w:val="auto"/>
+          <w:szCs w:val="28"/>
+          <w:u w:val="none"/>
+          <w:bdr w:val="none" w:sz="0" w:space="0" w:color="auto"/>
+          <w:lang w:val="uk-UA"/>
+        </w:rPr>
+        <w:t xml:space="preserve"> – </w:t>
+      </w:r>
+      <w:r>
+        <w:rPr>
+          <w:rStyle w:val="a5"/>
+          <w:rFonts w:eastAsiaTheme="minorHAnsi"/>
+          <w:color w:val="auto"/>
+          <w:szCs w:val="28"/>
+          <w:u w:val="none"/>
+          <w:bdr w:val="none" w:sz="0" w:space="0" w:color="auto"/>
+          <w:lang w:val="uk-UA"/>
+        </w:rPr>
+        <w:t>клас, який має усі властивості, які може редагувати автор про себе.</w:t>
+      </w:r>
+    </w:p>
+    <w:p>
+      <w:pPr>
+        <w:rPr>
+          <w:rStyle w:val="a5"/>
+          <w:rFonts w:eastAsiaTheme="minorHAnsi"/>
+          <w:color w:val="auto"/>
+          <w:szCs w:val="28"/>
+          <w:u w:val="none"/>
+          <w:bdr w:val="none" w:sz="0" w:space="0" w:color="auto"/>
+          <w:lang w:val="uk-UA"/>
+        </w:rPr>
+      </w:pPr>
+      <w:r>
+        <w:rPr>
+          <w:rStyle w:val="a5"/>
+          <w:rFonts w:eastAsiaTheme="minorHAnsi"/>
+          <w:i/>
+          <w:color w:val="auto"/>
+          <w:szCs w:val="28"/>
+          <w:u w:val="none"/>
+          <w:bdr w:val="none" w:sz="0" w:space="0" w:color="auto"/>
+        </w:rPr>
+        <w:t>NewPieceOfNewsRequest</w:t>
+      </w:r>
+      <w:r>
+        <w:rPr>
+          <w:rStyle w:val="a5"/>
+          <w:rFonts w:eastAsiaTheme="minorHAnsi"/>
+          <w:i/>
+          <w:color w:val="auto"/>
+          <w:szCs w:val="28"/>
+          <w:u w:val="none"/>
+          <w:bdr w:val="none" w:sz="0" w:space="0" w:color="auto"/>
+          <w:lang w:val="uk-UA"/>
+        </w:rPr>
+        <w:t xml:space="preserve"> – </w:t>
+      </w:r>
+      <w:r>
+        <w:rPr>
+          <w:rStyle w:val="a5"/>
+          <w:rFonts w:eastAsiaTheme="minorHAnsi"/>
+          <w:color w:val="auto"/>
+          <w:szCs w:val="28"/>
+          <w:u w:val="none"/>
+          <w:bdr w:val="none" w:sz="0" w:space="0" w:color="auto"/>
+          <w:lang w:val="uk-UA"/>
+        </w:rPr>
+        <w:t>клас, який має усі властивості для створення нової новини.</w:t>
+      </w:r>
+    </w:p>
+    <w:p>
+      <w:pPr>
+        <w:rPr>
+          <w:rStyle w:val="a5"/>
+          <w:rFonts w:eastAsiaTheme="minorHAnsi"/>
+          <w:color w:val="auto"/>
+          <w:szCs w:val="28"/>
+          <w:u w:val="none"/>
+          <w:bdr w:val="none" w:sz="0" w:space="0" w:color="auto"/>
+          <w:lang w:val="uk-UA"/>
+        </w:rPr>
+      </w:pPr>
+      <w:r>
+        <w:rPr>
+          <w:rStyle w:val="a5"/>
+          <w:rFonts w:eastAsiaTheme="minorHAnsi"/>
+          <w:i/>
+          <w:color w:val="auto"/>
+          <w:szCs w:val="28"/>
+          <w:u w:val="none"/>
+          <w:bdr w:val="none" w:sz="0" w:space="0" w:color="auto"/>
+        </w:rPr>
+        <w:t>UpdatedNewPieceOfNewsRequest</w:t>
+      </w:r>
+      <w:r>
+        <w:rPr>
+          <w:rStyle w:val="a5"/>
+          <w:rFonts w:eastAsiaTheme="minorHAnsi"/>
+          <w:i/>
+          <w:color w:val="auto"/>
+          <w:szCs w:val="28"/>
+          <w:u w:val="none"/>
+          <w:bdr w:val="none" w:sz="0" w:space="0" w:color="auto"/>
+          <w:lang w:val="uk-UA"/>
+        </w:rPr>
+        <w:t xml:space="preserve"> – </w:t>
+      </w:r>
+      <w:r>
+        <w:rPr>
+          <w:rStyle w:val="a5"/>
+          <w:rFonts w:eastAsiaTheme="minorHAnsi"/>
+          <w:color w:val="auto"/>
+          <w:szCs w:val="28"/>
+          <w:u w:val="none"/>
+          <w:bdr w:val="none" w:sz="0" w:space="0" w:color="auto"/>
+          <w:lang w:val="uk-UA"/>
+        </w:rPr>
+        <w:t>клас, який ма</w:t>
+      </w:r>
+      <w:r>
+        <w:rPr>
+          <w:rStyle w:val="a5"/>
+          <w:rFonts w:eastAsiaTheme="minorHAnsi"/>
+          <w:color w:val="auto"/>
+          <w:szCs w:val="28"/>
+          <w:u w:val="none"/>
+          <w:bdr w:val="none" w:sz="0" w:space="0" w:color="auto"/>
+          <w:lang w:val="uk-UA"/>
+        </w:rPr>
+        <w:t>є усі властивості для оновлення інформації про новину.</w:t>
+      </w:r>
+    </w:p>
+    <w:p>
+      <w:pPr>
+        <w:rPr>
+          <w:rStyle w:val="a5"/>
+          <w:rFonts w:eastAsiaTheme="minorHAnsi"/>
+          <w:color w:val="auto"/>
+          <w:szCs w:val="28"/>
+          <w:u w:val="none"/>
+          <w:bdr w:val="none" w:sz="0" w:space="0" w:color="auto"/>
+          <w:lang w:val="uk-UA"/>
+        </w:rPr>
+      </w:pPr>
+      <w:r>
+        <w:rPr>
+          <w:rStyle w:val="a5"/>
+          <w:rFonts w:eastAsiaTheme="minorHAnsi"/>
+          <w:i/>
+          <w:color w:val="auto"/>
+          <w:szCs w:val="28"/>
+          <w:u w:val="none"/>
+          <w:bdr w:val="none" w:sz="0" w:space="0" w:color="auto"/>
+        </w:rPr>
+        <w:t>UserLoginRequest</w:t>
+      </w:r>
+      <w:r>
+        <w:rPr>
+          <w:rStyle w:val="a5"/>
+          <w:rFonts w:eastAsiaTheme="minorHAnsi"/>
+          <w:color w:val="auto"/>
+          <w:szCs w:val="28"/>
+          <w:u w:val="none"/>
+          <w:bdr w:val="none" w:sz="0" w:space="0" w:color="auto"/>
+          <w:lang w:val="ru-RU"/>
+        </w:rPr>
+        <w:t xml:space="preserve"> – клас</w:t>
+      </w:r>
+      <w:r>
+        <w:rPr>
+          <w:rStyle w:val="a5"/>
+          <w:rFonts w:eastAsiaTheme="minorHAnsi"/>
+          <w:color w:val="auto"/>
+          <w:szCs w:val="28"/>
+          <w:u w:val="none"/>
+          <w:bdr w:val="none" w:sz="0" w:space="0" w:color="auto"/>
+          <w:lang w:val="uk-UA"/>
+        </w:rPr>
+        <w:t>, який має усі властивості для того, щоб залогінити користувача в систему.</w:t>
+      </w:r>
+    </w:p>
+    <w:p>
+      <w:pPr>
+        <w:rPr>
+          <w:rStyle w:val="a5"/>
+          <w:rFonts w:eastAsiaTheme="minorHAnsi"/>
+          <w:color w:val="auto"/>
+          <w:szCs w:val="28"/>
+          <w:u w:val="none"/>
+          <w:bdr w:val="none" w:sz="0" w:space="0" w:color="auto"/>
+          <w:lang w:val="uk-UA"/>
+        </w:rPr>
+      </w:pPr>
+      <w:r>
+        <w:rPr>
+          <w:rStyle w:val="a5"/>
+          <w:rFonts w:eastAsiaTheme="minorHAnsi"/>
+          <w:i/>
+          <w:color w:val="auto"/>
+          <w:szCs w:val="28"/>
+          <w:u w:val="none"/>
+          <w:bdr w:val="none" w:sz="0" w:space="0" w:color="auto"/>
+        </w:rPr>
+        <w:t>UserRegisterRequest</w:t>
+      </w:r>
+      <w:r>
+        <w:rPr>
+          <w:rStyle w:val="a5"/>
+          <w:rFonts w:eastAsiaTheme="minorHAnsi"/>
+          <w:color w:val="auto"/>
+          <w:szCs w:val="28"/>
+          <w:u w:val="none"/>
+          <w:bdr w:val="none" w:sz="0" w:space="0" w:color="auto"/>
+          <w:lang w:val="uk-UA"/>
+        </w:rPr>
+        <w:t xml:space="preserve"> – </w:t>
+      </w:r>
+      <w:r>
+        <w:rPr>
+          <w:rStyle w:val="a5"/>
+          <w:rFonts w:eastAsiaTheme="minorHAnsi"/>
+          <w:color w:val="auto"/>
+          <w:szCs w:val="28"/>
+          <w:u w:val="none"/>
+          <w:bdr w:val="none" w:sz="0" w:space="0" w:color="auto"/>
+          <w:lang w:val="uk-UA"/>
+        </w:rPr>
+        <w:t>клас, який має усі властивості для того, щоб зареєструвати користувача в систему.</w:t>
+      </w:r>
+    </w:p>
+    <w:p>
+      <w:pPr>
+        <w:rPr>
+          <w:rFonts w:eastAsiaTheme="minorHAnsi"/>
+          <w:color w:val="auto"/>
+          <w:szCs w:val="28"/>
+          <w:bdr w:val="none" w:sz="0" w:space="0" w:color="auto"/>
+          <w:lang w:val="uk-UA"/>
+        </w:rPr>
+      </w:pPr>
+      <w:r>
+        <w:rPr>
+          <w:rFonts w:eastAsiaTheme="minorHAnsi"/>
+          <w:i/>
+          <w:color w:val="auto"/>
+          <w:szCs w:val="28"/>
+          <w:bdr w:val="none" w:sz="0" w:space="0" w:color="auto"/>
+        </w:rPr>
+        <w:t>NewTagRequest</w:t>
+      </w:r>
+      <w:r>
+        <w:rPr>
+          <w:rFonts w:eastAsiaTheme="minorHAnsi"/>
+          <w:color w:val="auto"/>
+          <w:szCs w:val="28"/>
+          <w:bdr w:val="none" w:sz="0" w:space="0" w:color="auto"/>
+          <w:lang w:val="uk-UA"/>
+        </w:rPr>
+        <w:t xml:space="preserve"> </w:t>
+      </w:r>
+      <w:r>
+        <w:rPr>
+          <w:rFonts w:eastAsiaTheme="minorHAnsi"/>
+          <w:color w:val="806000" w:themeColor="accent4" w:themeShade="80"/>
+          <w:szCs w:val="28"/>
+          <w:bdr w:val="none" w:sz="0" w:space="0" w:color="auto"/>
+          <w:lang w:val="uk-UA"/>
+        </w:rPr>
+        <w:t xml:space="preserve">– </w:t>
+      </w:r>
+      <w:r>
+        <w:rPr>
+          <w:rFonts w:eastAsiaTheme="minorHAnsi"/>
+          <w:color w:val="auto"/>
+          <w:szCs w:val="28"/>
+          <w:bdr w:val="none" w:sz="0" w:space="0" w:color="auto"/>
+          <w:lang w:val="uk-UA"/>
+        </w:rPr>
+        <w:t>клас, який має усі властивості для створення нового тегу.</w:t>
+      </w:r>
+    </w:p>
+    <w:p>
+      <w:pPr>
+        <w:rPr>
+          <w:rFonts w:eastAsiaTheme="minorHAnsi"/>
+          <w:color w:val="auto"/>
+          <w:szCs w:val="28"/>
+          <w:bdr w:val="none" w:sz="0" w:space="0" w:color="auto"/>
+          <w:lang w:val="uk-UA"/>
+        </w:rPr>
+      </w:pPr>
+      <w:r>
+        <w:rPr>
+          <w:rFonts w:eastAsiaTheme="minorHAnsi"/>
+          <w:i/>
+          <w:color w:val="auto"/>
+          <w:szCs w:val="28"/>
+          <w:bdr w:val="none" w:sz="0" w:space="0" w:color="auto"/>
+        </w:rPr>
+        <w:t>Update</w:t>
+      </w:r>
+      <w:r>
+        <w:rPr>
+          <w:rFonts w:eastAsiaTheme="minorHAnsi"/>
+          <w:i/>
+          <w:color w:val="auto"/>
+          <w:szCs w:val="28"/>
+          <w:bdr w:val="none" w:sz="0" w:space="0" w:color="auto"/>
+        </w:rPr>
+        <w:t>TagRequest</w:t>
+      </w:r>
+      <w:r>
+        <w:rPr>
+          <w:rFonts w:eastAsiaTheme="minorHAnsi"/>
+          <w:color w:val="auto"/>
+          <w:szCs w:val="28"/>
+          <w:bdr w:val="none" w:sz="0" w:space="0" w:color="auto"/>
+          <w:lang w:val="uk-UA"/>
+        </w:rPr>
+        <w:t xml:space="preserve"> </w:t>
+      </w:r>
+      <w:r>
+        <w:rPr>
+          <w:rFonts w:eastAsiaTheme="minorHAnsi"/>
+          <w:color w:val="806000" w:themeColor="accent4" w:themeShade="80"/>
+          <w:szCs w:val="28"/>
+          <w:bdr w:val="none" w:sz="0" w:space="0" w:color="auto"/>
+          <w:lang w:val="uk-UA"/>
+        </w:rPr>
+        <w:t xml:space="preserve">– </w:t>
+      </w:r>
+      <w:r>
+        <w:rPr>
+          <w:rFonts w:eastAsiaTheme="minorHAnsi"/>
+          <w:color w:val="auto"/>
+          <w:szCs w:val="28"/>
+          <w:bdr w:val="none" w:sz="0" w:space="0" w:color="auto"/>
+          <w:lang w:val="uk-UA"/>
+        </w:rPr>
+        <w:t>клас, який має усі властивості для оновлення інформації про тег.</w:t>
+      </w:r>
+    </w:p>
+    <w:p>
+      <w:pPr>
+        <w:rPr>
+          <w:rFonts w:eastAsiaTheme="minorHAnsi"/>
+          <w:color w:val="auto"/>
+          <w:szCs w:val="28"/>
+          <w:bdr w:val="none" w:sz="0" w:space="0" w:color="auto"/>
+          <w:lang w:val="uk-UA"/>
+        </w:rPr>
+      </w:pPr>
+      <w:r>
+        <w:rPr>
+          <w:rFonts w:eastAsiaTheme="minorHAnsi"/>
+          <w:i/>
+          <w:color w:val="auto"/>
+          <w:szCs w:val="28"/>
+          <w:bdr w:val="none" w:sz="0" w:space="0" w:color="auto"/>
+        </w:rPr>
+        <w:t>NewRubric</w:t>
+      </w:r>
+      <w:r>
+        <w:rPr>
+          <w:rFonts w:eastAsiaTheme="minorHAnsi"/>
+          <w:i/>
+          <w:color w:val="auto"/>
+          <w:szCs w:val="28"/>
+          <w:bdr w:val="none" w:sz="0" w:space="0" w:color="auto"/>
+        </w:rPr>
+        <w:t>Request</w:t>
+      </w:r>
+      <w:r>
+        <w:rPr>
+          <w:rFonts w:eastAsiaTheme="minorHAnsi"/>
+          <w:color w:val="auto"/>
+          <w:szCs w:val="28"/>
+          <w:bdr w:val="none" w:sz="0" w:space="0" w:color="auto"/>
+          <w:lang w:val="uk-UA"/>
+        </w:rPr>
+        <w:t xml:space="preserve"> </w:t>
+      </w:r>
+      <w:r>
+        <w:rPr>
+          <w:rFonts w:eastAsiaTheme="minorHAnsi"/>
+          <w:color w:val="806000" w:themeColor="accent4" w:themeShade="80"/>
+          <w:szCs w:val="28"/>
+          <w:bdr w:val="none" w:sz="0" w:space="0" w:color="auto"/>
+          <w:lang w:val="uk-UA"/>
+        </w:rPr>
+        <w:t xml:space="preserve">– </w:t>
+      </w:r>
+      <w:r>
+        <w:rPr>
+          <w:rFonts w:eastAsiaTheme="minorHAnsi"/>
+          <w:color w:val="auto"/>
+          <w:szCs w:val="28"/>
+          <w:bdr w:val="none" w:sz="0" w:space="0" w:color="auto"/>
+          <w:lang w:val="uk-UA"/>
+        </w:rPr>
+        <w:t>клас, який має усі властивості для створення нової рубрики.</w:t>
+      </w:r>
+    </w:p>
+    <w:p>
+      <w:pPr>
+        <w:rPr>
+          <w:rStyle w:val="a5"/>
+          <w:rFonts w:eastAsiaTheme="minorHAnsi"/>
+          <w:color w:val="auto"/>
+          <w:szCs w:val="28"/>
+          <w:u w:val="none"/>
+          <w:bdr w:val="none" w:sz="0" w:space="0" w:color="auto"/>
+          <w:lang w:val="uk-UA"/>
+        </w:rPr>
+      </w:pPr>
+      <w:r>
+        <w:rPr>
+          <w:rFonts w:eastAsiaTheme="minorHAnsi"/>
+          <w:i/>
+          <w:color w:val="auto"/>
+          <w:szCs w:val="28"/>
+          <w:bdr w:val="none" w:sz="0" w:space="0" w:color="auto"/>
+        </w:rPr>
+        <w:t>UpdateRubric</w:t>
+      </w:r>
+      <w:r>
+        <w:rPr>
+          <w:rFonts w:eastAsiaTheme="minorHAnsi"/>
+          <w:i/>
+          <w:color w:val="auto"/>
+          <w:szCs w:val="28"/>
+          <w:bdr w:val="none" w:sz="0" w:space="0" w:color="auto"/>
+        </w:rPr>
+        <w:t>Request</w:t>
+      </w:r>
+      <w:r>
+        <w:rPr>
+          <w:rFonts w:eastAsiaTheme="minorHAnsi"/>
+          <w:color w:val="auto"/>
+          <w:szCs w:val="28"/>
+          <w:bdr w:val="none" w:sz="0" w:space="0" w:color="auto"/>
+          <w:lang w:val="uk-UA"/>
+        </w:rPr>
+        <w:t xml:space="preserve"> </w:t>
+      </w:r>
+      <w:r>
+        <w:rPr>
+          <w:rFonts w:eastAsiaTheme="minorHAnsi"/>
+          <w:color w:val="806000" w:themeColor="accent4" w:themeShade="80"/>
+          <w:szCs w:val="28"/>
+          <w:bdr w:val="none" w:sz="0" w:space="0" w:color="auto"/>
+          <w:lang w:val="uk-UA"/>
+        </w:rPr>
+        <w:t xml:space="preserve">– </w:t>
+      </w:r>
+      <w:r>
+        <w:rPr>
+          <w:rFonts w:eastAsiaTheme="minorHAnsi"/>
+          <w:color w:val="auto"/>
+          <w:szCs w:val="28"/>
+          <w:bdr w:val="none" w:sz="0" w:space="0" w:color="auto"/>
+          <w:lang w:val="uk-UA"/>
+        </w:rPr>
+        <w:t>клас, який має усі властивості для оновлення інформації про рубрику.</w:t>
+      </w:r>
+    </w:p>
+    <w:p>
+      <w:pPr>
+        <w:rPr>
+          <w:rStyle w:val="a5"/>
+          <w:rFonts w:eastAsiaTheme="minorHAnsi"/>
+          <w:b/>
+          <w:color w:val="auto"/>
+          <w:szCs w:val="28"/>
+          <w:u w:val="none"/>
+          <w:bdr w:val="none" w:sz="0" w:space="0" w:color="auto"/>
+          <w:lang w:val="uk-UA"/>
+        </w:rPr>
+      </w:pPr>
+      <w:r>
+        <w:rPr>
+          <w:rStyle w:val="a5"/>
+          <w:rFonts w:eastAsiaTheme="minorHAnsi"/>
+          <w:b/>
+          <w:color w:val="auto"/>
+          <w:szCs w:val="28"/>
+          <w:u w:val="none"/>
+          <w:bdr w:val="none" w:sz="0" w:space="0" w:color="auto"/>
+          <w:lang w:val="uk-UA"/>
+        </w:rPr>
+        <w:t>Класи для відповіді</w:t>
+      </w:r>
+      <w:r>
+        <w:rPr>
+          <w:rStyle w:val="a5"/>
+          <w:rFonts w:eastAsiaTheme="minorHAnsi"/>
+          <w:b/>
+          <w:color w:val="auto"/>
+          <w:szCs w:val="28"/>
+          <w:u w:val="none"/>
+          <w:bdr w:val="none" w:sz="0" w:space="0" w:color="auto"/>
+          <w:lang w:val="uk-UA"/>
+        </w:rPr>
+        <w:t>:</w:t>
+      </w:r>
+    </w:p>
+    <w:p>
+      <w:pPr>
+        <w:rPr>
+          <w:rStyle w:val="a5"/>
+          <w:rFonts w:eastAsiaTheme="minorHAnsi"/>
+          <w:color w:val="auto"/>
+          <w:szCs w:val="28"/>
+          <w:u w:val="none"/>
+          <w:bdr w:val="none" w:sz="0" w:space="0" w:color="auto"/>
+          <w:lang w:val="uk-UA"/>
+        </w:rPr>
+      </w:pPr>
+      <w:r>
+        <w:rPr>
+          <w:rStyle w:val="a5"/>
+          <w:rFonts w:eastAsiaTheme="minorHAnsi"/>
+          <w:i/>
           <w:color w:val="auto"/>
           <w:szCs w:val="28"/>
           <w:u w:val="none"/>
@@ -6775,151 +8364,38 @@
         <w:rPr>
           <w:rStyle w:val="a5"/>
           <w:rFonts w:eastAsiaTheme="minorHAnsi"/>
-          <w:color w:val="auto"/>
-          <w:szCs w:val="28"/>
-          <w:u w:val="none"/>
-          <w:bdr w:val="none" w:sz="0" w:space="0" w:color="auto"/>
-          <w:lang w:val="uk-UA"/>
-        </w:rPr>
-        <w:t xml:space="preserve">, </w:t>
-      </w:r>
-      <w:r>
-        <w:rPr>
-          <w:rStyle w:val="a5"/>
-          <w:rFonts w:eastAsiaTheme="minorHAnsi"/>
-          <w:color w:val="auto"/>
-          <w:szCs w:val="28"/>
-          <w:u w:val="none"/>
-          <w:bdr w:val="none" w:sz="0" w:space="0" w:color="auto"/>
-        </w:rPr>
-        <w:t>PieceOfNews</w:t>
-      </w:r>
-      <w:r>
-        <w:rPr>
-          <w:rStyle w:val="a5"/>
-          <w:rFonts w:eastAsiaTheme="minorHAnsi"/>
-          <w:color w:val="auto"/>
-          <w:szCs w:val="28"/>
-          <w:u w:val="none"/>
-          <w:bdr w:val="none" w:sz="0" w:space="0" w:color="auto"/>
-          <w:lang w:val="uk-UA"/>
-        </w:rPr>
-        <w:t xml:space="preserve">, </w:t>
-      </w:r>
-      <w:r>
-        <w:rPr>
-          <w:rStyle w:val="a5"/>
-          <w:rFonts w:eastAsiaTheme="minorHAnsi"/>
-          <w:color w:val="auto"/>
-          <w:szCs w:val="28"/>
-          <w:u w:val="none"/>
-          <w:bdr w:val="none" w:sz="0" w:space="0" w:color="auto"/>
-        </w:rPr>
-        <w:t>Rubric</w:t>
-      </w:r>
-      <w:r>
-        <w:rPr>
-          <w:rStyle w:val="a5"/>
-          <w:rFonts w:eastAsiaTheme="minorHAnsi"/>
-          <w:color w:val="auto"/>
-          <w:szCs w:val="28"/>
-          <w:u w:val="none"/>
-          <w:bdr w:val="none" w:sz="0" w:space="0" w:color="auto"/>
-          <w:lang w:val="uk-UA"/>
-        </w:rPr>
-        <w:t xml:space="preserve">, </w:t>
-      </w:r>
-      <w:r>
-        <w:rPr>
-          <w:rStyle w:val="a5"/>
-          <w:rFonts w:eastAsiaTheme="minorHAnsi"/>
-          <w:color w:val="auto"/>
-          <w:szCs w:val="28"/>
-          <w:u w:val="none"/>
-          <w:bdr w:val="none" w:sz="0" w:space="0" w:color="auto"/>
-        </w:rPr>
-        <w:t>Tag</w:t>
-      </w:r>
-      <w:r>
-        <w:rPr>
-          <w:rStyle w:val="a5"/>
-          <w:rFonts w:eastAsiaTheme="minorHAnsi"/>
-          <w:color w:val="auto"/>
-          <w:szCs w:val="28"/>
-          <w:u w:val="none"/>
-          <w:bdr w:val="none" w:sz="0" w:space="0" w:color="auto"/>
-          <w:lang w:val="uk-UA"/>
-        </w:rPr>
-        <w:t xml:space="preserve">, </w:t>
-      </w:r>
-      <w:r>
-        <w:rPr>
-          <w:rStyle w:val="a5"/>
-          <w:rFonts w:eastAsiaTheme="minorHAnsi"/>
-          <w:color w:val="auto"/>
-          <w:szCs w:val="28"/>
-          <w:u w:val="none"/>
-          <w:bdr w:val="none" w:sz="0" w:space="0" w:color="auto"/>
-        </w:rPr>
-        <w:t>NewsRubric</w:t>
-      </w:r>
-      <w:r>
-        <w:rPr>
-          <w:rStyle w:val="a5"/>
-          <w:rFonts w:eastAsiaTheme="minorHAnsi"/>
-          <w:color w:val="auto"/>
-          <w:szCs w:val="28"/>
-          <w:u w:val="none"/>
-          <w:bdr w:val="none" w:sz="0" w:space="0" w:color="auto"/>
-          <w:lang w:val="uk-UA"/>
-        </w:rPr>
-        <w:t xml:space="preserve">, </w:t>
-      </w:r>
-      <w:r>
-        <w:rPr>
-          <w:rStyle w:val="a5"/>
-          <w:rFonts w:eastAsiaTheme="minorHAnsi"/>
-          <w:color w:val="auto"/>
-          <w:szCs w:val="28"/>
-          <w:u w:val="none"/>
-          <w:bdr w:val="none" w:sz="0" w:space="0" w:color="auto"/>
-        </w:rPr>
-        <w:t>NewsTag</w:t>
-      </w:r>
-      <w:r>
-        <w:rPr>
-          <w:rStyle w:val="a5"/>
-          <w:rFonts w:eastAsiaTheme="minorHAnsi"/>
-          <w:color w:val="auto"/>
-          <w:szCs w:val="28"/>
-          <w:u w:val="none"/>
-          <w:bdr w:val="none" w:sz="0" w:space="0" w:color="auto"/>
-          <w:lang w:val="uk-UA"/>
-        </w:rPr>
-        <w:t xml:space="preserve"> </w:t>
-      </w:r>
-      <w:r>
-        <w:rPr>
-          <w:rStyle w:val="a5"/>
-          <w:rFonts w:eastAsiaTheme="minorHAnsi"/>
-          <w:color w:val="auto"/>
-          <w:szCs w:val="28"/>
-          <w:u w:val="none"/>
-          <w:bdr w:val="none" w:sz="0" w:space="0" w:color="auto"/>
-          <w:lang w:val="uk-UA"/>
-        </w:rPr>
-        <w:t xml:space="preserve">та контекст бази даних – </w:t>
-      </w:r>
-      <w:r>
-        <w:rPr>
-          <w:rStyle w:val="a5"/>
-          <w:rFonts w:eastAsiaTheme="minorHAnsi"/>
-          <w:color w:val="auto"/>
-          <w:szCs w:val="28"/>
-          <w:u w:val="none"/>
-          <w:bdr w:val="none" w:sz="0" w:space="0" w:color="auto"/>
-        </w:rPr>
-        <w:t>OnlineNewsContext</w:t>
+          <w:i/>
+          <w:color w:val="auto"/>
+          <w:szCs w:val="28"/>
+          <w:u w:val="none"/>
+          <w:bdr w:val="none" w:sz="0" w:space="0" w:color="auto"/>
+        </w:rPr>
+        <w:t>Response</w:t>
+      </w:r>
+      <w:r>
+        <w:rPr>
+          <w:rStyle w:val="a5"/>
+          <w:rFonts w:eastAsiaTheme="minorHAnsi"/>
+          <w:i/>
+          <w:color w:val="auto"/>
+          <w:szCs w:val="28"/>
+          <w:u w:val="none"/>
+          <w:bdr w:val="none" w:sz="0" w:space="0" w:color="auto"/>
+          <w:lang w:val="uk-UA"/>
+        </w:rPr>
+        <w:t xml:space="preserve"> – </w:t>
+      </w:r>
+      <w:r>
+        <w:rPr>
+          <w:rStyle w:val="a5"/>
+          <w:rFonts w:eastAsiaTheme="minorHAnsi"/>
+          <w:color w:val="auto"/>
+          <w:szCs w:val="28"/>
+          <w:u w:val="none"/>
+          <w:bdr w:val="none" w:sz="0" w:space="0" w:color="auto"/>
+          <w:lang w:val="uk-UA"/>
+        </w:rPr>
+        <w:t>клас, який міститиме усі властивості про автора з відповіді</w:t>
       </w:r>
       <w:r>
         <w:rPr>
@@ -6933,750 +8409,90 @@
         </w:rPr>
         <w:t>.</w:t>
       </w:r>
-      <w:r>
-        <w:rPr>
-          <w:rStyle w:val="a5"/>
-          <w:rFonts w:eastAsiaTheme="minorHAnsi"/>
-          <w:color w:val="auto"/>
-          <w:szCs w:val="28"/>
-          <w:u w:val="none"/>
-          <w:bdr w:val="none" w:sz="0" w:space="0" w:color="auto"/>
-          <w:lang w:val="uk-UA"/>
-        </w:rPr>
-        <w:t xml:space="preserve"> </w:t>
-      </w:r>
-      <w:r>
-        <w:rPr>
-          <w:rStyle w:val="a5"/>
-          <w:rFonts w:eastAsiaTheme="minorHAnsi"/>
-          <w:color w:val="auto"/>
-          <w:szCs w:val="28"/>
-          <w:u w:val="none"/>
-          <w:bdr w:val="none" w:sz="0" w:space="0" w:color="auto"/>
-          <w:lang w:val="uk-UA"/>
-        </w:rPr>
-        <w:t xml:space="preserve">Також буде реалізовано патерн </w:t>
-      </w:r>
-      <w:r>
-        <w:rPr>
-          <w:rStyle w:val="a5"/>
-          <w:rFonts w:eastAsiaTheme="minorHAnsi"/>
-          <w:color w:val="auto"/>
-          <w:szCs w:val="28"/>
-          <w:u w:val="none"/>
-          <w:bdr w:val="none" w:sz="0" w:space="0" w:color="auto"/>
-        </w:rPr>
-        <w:t>Repository</w:t>
-      </w:r>
-      <w:r>
-        <w:rPr>
-          <w:rStyle w:val="a5"/>
-          <w:rFonts w:eastAsiaTheme="minorHAnsi"/>
-          <w:color w:val="auto"/>
-          <w:szCs w:val="28"/>
-          <w:u w:val="none"/>
-          <w:bdr w:val="none" w:sz="0" w:space="0" w:color="auto"/>
-          <w:lang w:val="uk-UA"/>
-        </w:rPr>
-        <w:t xml:space="preserve"> </w:t>
-      </w:r>
-      <w:r>
-        <w:rPr>
-          <w:rStyle w:val="a5"/>
-          <w:rFonts w:eastAsiaTheme="minorHAnsi"/>
-          <w:color w:val="auto"/>
-          <w:szCs w:val="28"/>
-          <w:u w:val="none"/>
-          <w:bdr w:val="none" w:sz="0" w:space="0" w:color="auto"/>
-          <w:lang w:val="uk-UA"/>
-        </w:rPr>
-        <w:t xml:space="preserve">з загальним інтерфейсом </w:t>
-      </w:r>
-      <w:r>
-        <w:rPr>
-          <w:rStyle w:val="a5"/>
-          <w:rFonts w:eastAsiaTheme="minorHAnsi"/>
-          <w:color w:val="auto"/>
-          <w:szCs w:val="28"/>
-          <w:u w:val="none"/>
-          <w:bdr w:val="none" w:sz="0" w:space="0" w:color="auto"/>
-        </w:rPr>
-        <w:t>IGenericRepository</w:t>
-      </w:r>
-      <w:r>
-        <w:rPr>
-          <w:rStyle w:val="a5"/>
-          <w:rFonts w:eastAsiaTheme="minorHAnsi"/>
-          <w:color w:val="auto"/>
-          <w:szCs w:val="28"/>
-          <w:u w:val="none"/>
-          <w:bdr w:val="none" w:sz="0" w:space="0" w:color="auto"/>
-          <w:lang w:val="uk-UA"/>
-        </w:rPr>
-        <w:t>&lt;</w:t>
-      </w:r>
-      <w:r>
-        <w:rPr>
-          <w:rStyle w:val="a5"/>
-          <w:rFonts w:eastAsiaTheme="minorHAnsi"/>
-          <w:color w:val="auto"/>
-          <w:szCs w:val="28"/>
-          <w:u w:val="none"/>
-          <w:bdr w:val="none" w:sz="0" w:space="0" w:color="auto"/>
-        </w:rPr>
-        <w:t>T</w:t>
-      </w:r>
-      <w:r>
-        <w:rPr>
-          <w:rStyle w:val="a5"/>
-          <w:rFonts w:eastAsiaTheme="minorHAnsi"/>
-          <w:color w:val="auto"/>
-          <w:szCs w:val="28"/>
-          <w:u w:val="none"/>
-          <w:bdr w:val="none" w:sz="0" w:space="0" w:color="auto"/>
-          <w:lang w:val="uk-UA"/>
-        </w:rPr>
-        <w:t xml:space="preserve">&gt; </w:t>
-      </w:r>
-      <w:r>
-        <w:rPr>
-          <w:rStyle w:val="a5"/>
-          <w:rFonts w:eastAsiaTheme="minorHAnsi"/>
-          <w:color w:val="auto"/>
-          <w:szCs w:val="28"/>
-          <w:u w:val="none"/>
-          <w:bdr w:val="none" w:sz="0" w:space="0" w:color="auto"/>
-          <w:lang w:val="uk-UA"/>
-        </w:rPr>
-        <w:t xml:space="preserve">та загальним базовим класом для всіх репозиторіїв </w:t>
-      </w:r>
-      <w:r>
-        <w:rPr>
-          <w:rStyle w:val="a5"/>
-          <w:rFonts w:eastAsiaTheme="minorHAnsi"/>
-          <w:color w:val="auto"/>
-          <w:szCs w:val="28"/>
-          <w:u w:val="none"/>
-          <w:bdr w:val="none" w:sz="0" w:space="0" w:color="auto"/>
-        </w:rPr>
-        <w:t>GenericRepository</w:t>
-      </w:r>
-      <w:r>
-        <w:rPr>
-          <w:rStyle w:val="a5"/>
-          <w:rFonts w:eastAsiaTheme="minorHAnsi"/>
-          <w:color w:val="auto"/>
-          <w:szCs w:val="28"/>
-          <w:u w:val="none"/>
-          <w:bdr w:val="none" w:sz="0" w:space="0" w:color="auto"/>
-          <w:lang w:val="uk-UA"/>
-        </w:rPr>
-        <w:t>&lt;</w:t>
-      </w:r>
-      <w:r>
-        <w:rPr>
-          <w:rStyle w:val="a5"/>
-          <w:rFonts w:eastAsiaTheme="minorHAnsi"/>
-          <w:color w:val="auto"/>
-          <w:szCs w:val="28"/>
-          <w:u w:val="none"/>
-          <w:bdr w:val="none" w:sz="0" w:space="0" w:color="auto"/>
-        </w:rPr>
-        <w:t>T</w:t>
-      </w:r>
-      <w:r>
-        <w:rPr>
-          <w:rStyle w:val="a5"/>
-          <w:rFonts w:eastAsiaTheme="minorHAnsi"/>
-          <w:color w:val="auto"/>
-          <w:szCs w:val="28"/>
-          <w:u w:val="none"/>
-          <w:bdr w:val="none" w:sz="0" w:space="0" w:color="auto"/>
-          <w:lang w:val="uk-UA"/>
-        </w:rPr>
-        <w:t>&gt;.</w:t>
-      </w:r>
-    </w:p>
-    <w:p>
-      <w:pPr>
-        <w:rPr>
-          <w:rStyle w:val="a5"/>
-          <w:rFonts w:eastAsiaTheme="minorHAnsi"/>
-          <w:color w:val="auto"/>
-          <w:szCs w:val="28"/>
-          <w:u w:val="none"/>
-          <w:bdr w:val="none" w:sz="0" w:space="0" w:color="auto"/>
-          <w:lang w:val="uk-UA"/>
-        </w:rPr>
-      </w:pPr>
-      <w:r>
-        <w:rPr>
-          <w:rStyle w:val="a5"/>
-          <w:rFonts w:eastAsiaTheme="minorHAnsi"/>
-          <w:color w:val="auto"/>
-          <w:szCs w:val="28"/>
-          <w:u w:val="none"/>
-          <w:bdr w:val="none" w:sz="0" w:space="0" w:color="auto"/>
-        </w:rPr>
-        <w:t>BLL</w:t>
-      </w:r>
-      <w:r>
-        <w:rPr>
-          <w:rStyle w:val="a5"/>
-          <w:rFonts w:eastAsiaTheme="minorHAnsi"/>
-          <w:color w:val="auto"/>
-          <w:szCs w:val="28"/>
-          <w:u w:val="none"/>
-          <w:bdr w:val="none" w:sz="0" w:space="0" w:color="auto"/>
-          <w:lang w:val="uk-UA"/>
-        </w:rPr>
-        <w:t xml:space="preserve"> </w:t>
-      </w:r>
-      <w:r>
-        <w:rPr>
-          <w:rStyle w:val="a5"/>
-          <w:rFonts w:eastAsiaTheme="minorHAnsi"/>
-          <w:color w:val="auto"/>
-          <w:szCs w:val="28"/>
-          <w:u w:val="none"/>
-          <w:bdr w:val="none" w:sz="0" w:space="0" w:color="auto"/>
-          <w:lang w:val="uk-UA"/>
-        </w:rPr>
-        <w:t>міститиме</w:t>
-      </w:r>
-      <w:r>
-        <w:rPr>
-          <w:rStyle w:val="a5"/>
-          <w:rFonts w:eastAsiaTheme="minorHAnsi"/>
-          <w:color w:val="auto"/>
-          <w:szCs w:val="28"/>
-          <w:u w:val="none"/>
-          <w:bdr w:val="none" w:sz="0" w:space="0" w:color="auto"/>
-          <w:lang w:val="uk-UA"/>
-        </w:rPr>
-        <w:t xml:space="preserve"> </w:t>
-      </w:r>
-      <w:r>
-        <w:rPr>
-          <w:rStyle w:val="a5"/>
-          <w:rFonts w:eastAsiaTheme="minorHAnsi"/>
-          <w:color w:val="auto"/>
-          <w:szCs w:val="28"/>
-          <w:u w:val="none"/>
-          <w:bdr w:val="none" w:sz="0" w:space="0" w:color="auto"/>
-          <w:lang w:val="uk-UA"/>
-        </w:rPr>
-        <w:t xml:space="preserve">базовий абстрактний клас </w:t>
-      </w:r>
-      <w:r>
-        <w:rPr>
-          <w:rStyle w:val="a5"/>
-          <w:rFonts w:eastAsiaTheme="minorHAnsi"/>
-          <w:color w:val="auto"/>
-          <w:szCs w:val="28"/>
-          <w:u w:val="none"/>
-          <w:bdr w:val="none" w:sz="0" w:space="0" w:color="auto"/>
-        </w:rPr>
-        <w:t>BaseService</w:t>
-      </w:r>
-      <w:r>
-        <w:rPr>
-          <w:rStyle w:val="a5"/>
-          <w:rFonts w:eastAsiaTheme="minorHAnsi"/>
-          <w:color w:val="auto"/>
-          <w:szCs w:val="28"/>
-          <w:u w:val="none"/>
-          <w:bdr w:val="none" w:sz="0" w:space="0" w:color="auto"/>
-          <w:lang w:val="uk-UA"/>
-        </w:rPr>
-        <w:t xml:space="preserve"> </w:t>
-      </w:r>
-      <w:r>
-        <w:rPr>
-          <w:rStyle w:val="a5"/>
-          <w:rFonts w:eastAsiaTheme="minorHAnsi"/>
-          <w:color w:val="auto"/>
-          <w:szCs w:val="28"/>
-          <w:u w:val="none"/>
-          <w:bdr w:val="none" w:sz="0" w:space="0" w:color="auto"/>
-          <w:lang w:val="uk-UA"/>
-        </w:rPr>
-        <w:t>та</w:t>
-      </w:r>
-      <w:r>
-        <w:rPr>
-          <w:rStyle w:val="a5"/>
-          <w:rFonts w:eastAsiaTheme="minorHAnsi"/>
-          <w:color w:val="auto"/>
-          <w:szCs w:val="28"/>
-          <w:u w:val="none"/>
-          <w:bdr w:val="none" w:sz="0" w:space="0" w:color="auto"/>
-          <w:lang w:val="uk-UA"/>
-        </w:rPr>
-        <w:t xml:space="preserve"> інтерфейси сервісів </w:t>
-      </w:r>
-      <w:r>
-        <w:rPr>
-          <w:rStyle w:val="a5"/>
-          <w:rFonts w:eastAsiaTheme="minorHAnsi"/>
-          <w:color w:val="auto"/>
-          <w:szCs w:val="28"/>
-          <w:u w:val="none"/>
-          <w:bdr w:val="none" w:sz="0" w:space="0" w:color="auto"/>
-        </w:rPr>
-        <w:t>IAuthorsService</w:t>
-      </w:r>
-      <w:r>
-        <w:rPr>
-          <w:rStyle w:val="a5"/>
-          <w:rFonts w:eastAsiaTheme="minorHAnsi"/>
-          <w:color w:val="auto"/>
-          <w:szCs w:val="28"/>
-          <w:u w:val="none"/>
-          <w:bdr w:val="none" w:sz="0" w:space="0" w:color="auto"/>
-          <w:lang w:val="uk-UA"/>
-        </w:rPr>
-        <w:t xml:space="preserve">, </w:t>
-      </w:r>
-      <w:r>
-        <w:rPr>
-          <w:rStyle w:val="a5"/>
-          <w:rFonts w:eastAsiaTheme="minorHAnsi"/>
-          <w:color w:val="auto"/>
-          <w:szCs w:val="28"/>
-          <w:u w:val="none"/>
-          <w:bdr w:val="none" w:sz="0" w:space="0" w:color="auto"/>
-        </w:rPr>
-        <w:t>INewsService</w:t>
-      </w:r>
-      <w:r>
-        <w:rPr>
-          <w:rStyle w:val="a5"/>
-          <w:rFonts w:eastAsiaTheme="minorHAnsi"/>
-          <w:color w:val="auto"/>
-          <w:szCs w:val="28"/>
-          <w:u w:val="none"/>
-          <w:bdr w:val="none" w:sz="0" w:space="0" w:color="auto"/>
-          <w:lang w:val="uk-UA"/>
-        </w:rPr>
-        <w:t xml:space="preserve">, </w:t>
-      </w:r>
-      <w:r>
-        <w:rPr>
-          <w:rStyle w:val="a5"/>
-          <w:rFonts w:eastAsiaTheme="minorHAnsi"/>
-          <w:color w:val="auto"/>
-          <w:szCs w:val="28"/>
-          <w:u w:val="none"/>
-          <w:bdr w:val="none" w:sz="0" w:space="0" w:color="auto"/>
-        </w:rPr>
-        <w:t>IRubricsService</w:t>
-      </w:r>
-      <w:r>
-        <w:rPr>
-          <w:rStyle w:val="a5"/>
-          <w:rFonts w:eastAsiaTheme="minorHAnsi"/>
-          <w:color w:val="auto"/>
-          <w:szCs w:val="28"/>
-          <w:u w:val="none"/>
-          <w:bdr w:val="none" w:sz="0" w:space="0" w:color="auto"/>
-          <w:lang w:val="uk-UA"/>
-        </w:rPr>
-        <w:t xml:space="preserve">, </w:t>
-      </w:r>
-      <w:r>
-        <w:rPr>
-          <w:rStyle w:val="a5"/>
-          <w:rFonts w:eastAsiaTheme="minorHAnsi"/>
-          <w:color w:val="auto"/>
-          <w:szCs w:val="28"/>
-          <w:u w:val="none"/>
-          <w:bdr w:val="none" w:sz="0" w:space="0" w:color="auto"/>
-        </w:rPr>
-        <w:t>ITagsService</w:t>
-      </w:r>
-      <w:r>
-        <w:rPr>
-          <w:rStyle w:val="a5"/>
-          <w:rFonts w:eastAsiaTheme="minorHAnsi"/>
-          <w:color w:val="auto"/>
-          <w:szCs w:val="28"/>
-          <w:u w:val="none"/>
-          <w:bdr w:val="none" w:sz="0" w:space="0" w:color="auto"/>
-          <w:lang w:val="uk-UA"/>
-        </w:rPr>
-        <w:t xml:space="preserve"> </w:t>
-      </w:r>
-      <w:r>
-        <w:rPr>
-          <w:rStyle w:val="a5"/>
-          <w:rFonts w:eastAsiaTheme="minorHAnsi"/>
-          <w:color w:val="auto"/>
-          <w:szCs w:val="28"/>
-          <w:u w:val="none"/>
-          <w:bdr w:val="none" w:sz="0" w:space="0" w:color="auto"/>
-          <w:lang w:val="uk-UA"/>
-        </w:rPr>
-        <w:t>та їх імплементацію відповідно</w:t>
-      </w:r>
-      <w:r>
-        <w:rPr>
-          <w:rStyle w:val="a5"/>
-          <w:rFonts w:eastAsiaTheme="minorHAnsi"/>
-          <w:color w:val="auto"/>
-          <w:szCs w:val="28"/>
-          <w:u w:val="none"/>
-          <w:bdr w:val="none" w:sz="0" w:space="0" w:color="auto"/>
-          <w:lang w:val="uk-UA"/>
-        </w:rPr>
-        <w:t xml:space="preserve">: </w:t>
-      </w:r>
-      <w:r>
-        <w:rPr>
-          <w:rStyle w:val="a5"/>
-          <w:rFonts w:eastAsiaTheme="minorHAnsi"/>
-          <w:color w:val="auto"/>
-          <w:szCs w:val="28"/>
-          <w:u w:val="none"/>
-          <w:bdr w:val="none" w:sz="0" w:space="0" w:color="auto"/>
-        </w:rPr>
-        <w:t>AuthorsService</w:t>
-      </w:r>
-      <w:r>
-        <w:rPr>
-          <w:rStyle w:val="a5"/>
-          <w:rFonts w:eastAsiaTheme="minorHAnsi"/>
-          <w:color w:val="auto"/>
-          <w:szCs w:val="28"/>
-          <w:u w:val="none"/>
-          <w:bdr w:val="none" w:sz="0" w:space="0" w:color="auto"/>
-          <w:lang w:val="uk-UA"/>
-        </w:rPr>
-        <w:t xml:space="preserve">, </w:t>
-      </w:r>
-      <w:r>
-        <w:rPr>
-          <w:rStyle w:val="a5"/>
-          <w:rFonts w:eastAsiaTheme="minorHAnsi"/>
-          <w:color w:val="auto"/>
-          <w:szCs w:val="28"/>
-          <w:u w:val="none"/>
-          <w:bdr w:val="none" w:sz="0" w:space="0" w:color="auto"/>
-        </w:rPr>
-        <w:t>NewsService</w:t>
-      </w:r>
-      <w:r>
-        <w:rPr>
-          <w:rStyle w:val="a5"/>
-          <w:rFonts w:eastAsiaTheme="minorHAnsi"/>
-          <w:color w:val="auto"/>
-          <w:szCs w:val="28"/>
-          <w:u w:val="none"/>
-          <w:bdr w:val="none" w:sz="0" w:space="0" w:color="auto"/>
-          <w:lang w:val="uk-UA"/>
-        </w:rPr>
-        <w:t xml:space="preserve">, </w:t>
-      </w:r>
-      <w:r>
-        <w:rPr>
-          <w:rStyle w:val="a5"/>
-          <w:rFonts w:eastAsiaTheme="minorHAnsi"/>
-          <w:color w:val="auto"/>
-          <w:szCs w:val="28"/>
-          <w:u w:val="none"/>
-          <w:bdr w:val="none" w:sz="0" w:space="0" w:color="auto"/>
-        </w:rPr>
-        <w:t>RubricsService</w:t>
-      </w:r>
-      <w:r>
-        <w:rPr>
-          <w:rStyle w:val="a5"/>
-          <w:rFonts w:eastAsiaTheme="minorHAnsi"/>
-          <w:color w:val="auto"/>
-          <w:szCs w:val="28"/>
-          <w:u w:val="none"/>
-          <w:bdr w:val="none" w:sz="0" w:space="0" w:color="auto"/>
-          <w:lang w:val="uk-UA"/>
-        </w:rPr>
-        <w:t xml:space="preserve">, </w:t>
-      </w:r>
-      <w:r>
-        <w:rPr>
-          <w:rStyle w:val="a5"/>
-          <w:rFonts w:eastAsiaTheme="minorHAnsi"/>
-          <w:color w:val="auto"/>
-          <w:szCs w:val="28"/>
-          <w:u w:val="none"/>
-          <w:bdr w:val="none" w:sz="0" w:space="0" w:color="auto"/>
-        </w:rPr>
-        <w:t>TagsService</w:t>
-      </w:r>
-      <w:r>
-        <w:rPr>
-          <w:rStyle w:val="a5"/>
-          <w:rFonts w:eastAsiaTheme="minorHAnsi"/>
-          <w:color w:val="auto"/>
-          <w:szCs w:val="28"/>
-          <w:u w:val="none"/>
-          <w:bdr w:val="none" w:sz="0" w:space="0" w:color="auto"/>
-          <w:lang w:val="uk-UA"/>
-        </w:rPr>
-        <w:t xml:space="preserve">. </w:t>
-      </w:r>
-    </w:p>
-    <w:p>
-      <w:pPr>
-        <w:rPr>
-          <w:rStyle w:val="a5"/>
-          <w:rFonts w:eastAsiaTheme="minorHAnsi"/>
-          <w:color w:val="auto"/>
-          <w:szCs w:val="28"/>
-          <w:u w:val="none"/>
-          <w:bdr w:val="none" w:sz="0" w:space="0" w:color="auto"/>
-        </w:rPr>
-      </w:pPr>
-      <w:r>
-        <w:rPr>
-          <w:rStyle w:val="a5"/>
-          <w:rFonts w:eastAsiaTheme="minorHAnsi"/>
-          <w:color w:val="auto"/>
-          <w:szCs w:val="28"/>
-          <w:u w:val="none"/>
-          <w:bdr w:val="none" w:sz="0" w:space="0" w:color="auto"/>
-        </w:rPr>
-        <w:t xml:space="preserve">UI </w:t>
-      </w:r>
-      <w:r>
-        <w:rPr>
-          <w:rStyle w:val="a5"/>
-          <w:rFonts w:eastAsiaTheme="minorHAnsi"/>
-          <w:color w:val="auto"/>
-          <w:szCs w:val="28"/>
-          <w:u w:val="none"/>
-          <w:bdr w:val="none" w:sz="0" w:space="0" w:color="auto"/>
-          <w:lang w:val="uk-UA"/>
-        </w:rPr>
-        <w:t>міститиме контролери</w:t>
-      </w:r>
-      <w:r>
-        <w:rPr>
-          <w:rStyle w:val="a5"/>
-          <w:rFonts w:eastAsiaTheme="minorHAnsi"/>
-          <w:color w:val="auto"/>
-          <w:szCs w:val="28"/>
-          <w:u w:val="none"/>
-          <w:bdr w:val="none" w:sz="0" w:space="0" w:color="auto"/>
-        </w:rPr>
-        <w:t>: AuthorsController,</w:t>
-      </w:r>
-      <w:r>
-        <w:rPr>
-          <w:rStyle w:val="a5"/>
-          <w:rFonts w:eastAsiaTheme="minorHAnsi"/>
-          <w:color w:val="auto"/>
-          <w:szCs w:val="28"/>
-          <w:u w:val="none"/>
-          <w:bdr w:val="none" w:sz="0" w:space="0" w:color="auto"/>
-          <w:lang w:val="uk-UA"/>
-        </w:rPr>
-        <w:t xml:space="preserve"> </w:t>
-      </w:r>
-      <w:r>
-        <w:rPr>
-          <w:rStyle w:val="a5"/>
-          <w:rFonts w:eastAsiaTheme="minorHAnsi"/>
-          <w:color w:val="auto"/>
-          <w:szCs w:val="28"/>
-          <w:u w:val="none"/>
-          <w:bdr w:val="none" w:sz="0" w:space="0" w:color="auto"/>
-        </w:rPr>
-        <w:t>RubricsController, TagsController</w:t>
-      </w:r>
-      <w:r>
-        <w:rPr>
-          <w:rStyle w:val="a5"/>
-          <w:rFonts w:eastAsiaTheme="minorHAnsi"/>
-          <w:color w:val="auto"/>
-          <w:szCs w:val="28"/>
-          <w:u w:val="none"/>
-          <w:bdr w:val="none" w:sz="0" w:space="0" w:color="auto"/>
-        </w:rPr>
-        <w:t xml:space="preserve"> NewsController </w:t>
-      </w:r>
-      <w:r>
-        <w:rPr>
-          <w:rStyle w:val="a5"/>
-          <w:rFonts w:eastAsiaTheme="minorHAnsi"/>
-          <w:color w:val="auto"/>
-          <w:szCs w:val="28"/>
-          <w:u w:val="none"/>
-          <w:bdr w:val="none" w:sz="0" w:space="0" w:color="auto"/>
-          <w:lang w:val="uk-UA"/>
-        </w:rPr>
-        <w:t xml:space="preserve">та </w:t>
-      </w:r>
-      <w:r>
-        <w:rPr>
-          <w:rStyle w:val="a5"/>
-          <w:rFonts w:eastAsiaTheme="minorHAnsi"/>
-          <w:color w:val="auto"/>
-          <w:szCs w:val="28"/>
-          <w:u w:val="none"/>
-          <w:bdr w:val="none" w:sz="0" w:space="0" w:color="auto"/>
-        </w:rPr>
-        <w:t>AuthController.</w:t>
-      </w:r>
-    </w:p>
-    <w:p>
-      <w:pPr>
-        <w:rPr>
-          <w:rStyle w:val="a5"/>
-          <w:rFonts w:eastAsiaTheme="minorHAnsi"/>
-          <w:color w:val="auto"/>
-          <w:szCs w:val="28"/>
-          <w:u w:val="none"/>
-          <w:bdr w:val="none" w:sz="0" w:space="0" w:color="auto"/>
-        </w:rPr>
-      </w:pPr>
-    </w:p>
-    <w:p>
-      <w:pPr>
-        <w:rPr>
-          <w:rStyle w:val="a5"/>
-          <w:rFonts w:eastAsiaTheme="minorHAnsi"/>
-          <w:color w:val="auto"/>
-          <w:szCs w:val="28"/>
-          <w:u w:val="none"/>
-          <w:bdr w:val="none" w:sz="0" w:space="0" w:color="auto"/>
-        </w:rPr>
-      </w:pPr>
-    </w:p>
-    <w:p>
-      <w:pPr>
-        <w:rPr>
-          <w:rStyle w:val="a5"/>
-          <w:rFonts w:eastAsiaTheme="minorHAnsi"/>
-          <w:b/>
-          <w:color w:val="auto"/>
-          <w:szCs w:val="28"/>
-          <w:u w:val="none"/>
-          <w:bdr w:val="none" w:sz="0" w:space="0" w:color="auto"/>
-          <w:lang w:val="uk-UA"/>
-        </w:rPr>
-      </w:pPr>
-      <w:r>
-        <w:rPr>
-          <w:rStyle w:val="a5"/>
-          <w:rFonts w:eastAsiaTheme="minorHAnsi"/>
-          <w:b/>
-          <w:color w:val="auto"/>
-          <w:szCs w:val="28"/>
-          <w:u w:val="none"/>
-          <w:bdr w:val="none" w:sz="0" w:space="0" w:color="auto"/>
-          <w:lang w:val="uk-UA"/>
-        </w:rPr>
-        <w:t xml:space="preserve">Допоміжні класи для </w:t>
-      </w:r>
-      <w:r>
-        <w:rPr>
-          <w:rStyle w:val="a5"/>
-          <w:rFonts w:eastAsiaTheme="minorHAnsi"/>
-          <w:b/>
-          <w:color w:val="auto"/>
-          <w:szCs w:val="28"/>
-          <w:u w:val="none"/>
-          <w:bdr w:val="none" w:sz="0" w:space="0" w:color="auto"/>
-        </w:rPr>
-        <w:t>Endpoints</w:t>
-      </w:r>
-      <w:r>
-        <w:rPr>
-          <w:rStyle w:val="a5"/>
-          <w:rFonts w:eastAsiaTheme="minorHAnsi"/>
-          <w:b/>
+    </w:p>
+    <w:p>
+      <w:pPr>
+        <w:rPr>
+          <w:rStyle w:val="a5"/>
+          <w:rFonts w:eastAsiaTheme="minorHAnsi"/>
+          <w:color w:val="auto"/>
+          <w:szCs w:val="28"/>
+          <w:u w:val="none"/>
+          <w:bdr w:val="none" w:sz="0" w:space="0" w:color="auto"/>
+          <w:lang w:val="uk-UA"/>
+        </w:rPr>
+      </w:pPr>
+      <w:r>
+        <w:rPr>
+          <w:rStyle w:val="a5"/>
+          <w:rFonts w:eastAsiaTheme="minorHAnsi"/>
+          <w:i/>
+          <w:color w:val="auto"/>
+          <w:szCs w:val="28"/>
+          <w:u w:val="none"/>
+          <w:bdr w:val="none" w:sz="0" w:space="0" w:color="auto"/>
+        </w:rPr>
+        <w:t>PieceOfNewsResponse</w:t>
+      </w:r>
+      <w:r>
+        <w:rPr>
+          <w:rStyle w:val="a5"/>
+          <w:rFonts w:eastAsiaTheme="minorHAnsi"/>
+          <w:color w:val="auto"/>
+          <w:szCs w:val="28"/>
+          <w:u w:val="none"/>
+          <w:bdr w:val="none" w:sz="0" w:space="0" w:color="auto"/>
+          <w:lang w:val="uk-UA"/>
+        </w:rPr>
+        <w:t xml:space="preserve"> – </w:t>
+      </w:r>
+      <w:r>
+        <w:rPr>
+          <w:rStyle w:val="a5"/>
+          <w:rFonts w:eastAsiaTheme="minorHAnsi"/>
+          <w:color w:val="auto"/>
+          <w:szCs w:val="28"/>
+          <w:u w:val="none"/>
+          <w:bdr w:val="none" w:sz="0" w:space="0" w:color="auto"/>
+          <w:lang w:val="uk-UA"/>
+        </w:rPr>
+        <w:t>клас, який міститиме усі властивості про новину з відповіді.</w:t>
+      </w:r>
+    </w:p>
+    <w:p>
+      <w:pPr>
+        <w:rPr>
+          <w:rStyle w:val="a5"/>
+          <w:rFonts w:eastAsiaTheme="minorHAnsi"/>
+          <w:color w:val="auto"/>
+          <w:szCs w:val="28"/>
+          <w:u w:val="none"/>
+          <w:bdr w:val="none" w:sz="0" w:space="0" w:color="auto"/>
+          <w:lang w:val="uk-UA"/>
+        </w:rPr>
+      </w:pPr>
+      <w:r>
+        <w:rPr>
+          <w:rStyle w:val="a5"/>
+          <w:rFonts w:eastAsiaTheme="minorHAnsi"/>
+          <w:i/>
+          <w:color w:val="auto"/>
+          <w:szCs w:val="28"/>
+          <w:u w:val="none"/>
+          <w:bdr w:val="none" w:sz="0" w:space="0" w:color="auto"/>
+        </w:rPr>
+        <w:t>NewUserResponse</w:t>
+      </w:r>
+      <w:r>
+        <w:rPr>
+          <w:rStyle w:val="a5"/>
+          <w:rFonts w:eastAsiaTheme="minorHAnsi"/>
           <w:color w:val="auto"/>
           <w:szCs w:val="28"/>
           <w:u w:val="none"/>
           <w:bdr w:val="none" w:sz="0" w:space="0" w:color="auto"/>
           <w:lang w:val="ru-RU"/>
         </w:rPr>
-        <w:t xml:space="preserve">: </w:t>
-      </w:r>
-    </w:p>
-    <w:p>
-      <w:pPr>
-        <w:rPr>
-          <w:rStyle w:val="a5"/>
-          <w:rFonts w:eastAsiaTheme="minorHAnsi"/>
-          <w:b/>
-          <w:color w:val="auto"/>
-          <w:szCs w:val="28"/>
-          <w:u w:val="none"/>
-          <w:bdr w:val="none" w:sz="0" w:space="0" w:color="auto"/>
-          <w:lang w:val="ru-RU"/>
-        </w:rPr>
-      </w:pPr>
-      <w:r>
-        <w:rPr>
-          <w:rStyle w:val="a5"/>
-          <w:rFonts w:eastAsiaTheme="minorHAnsi"/>
-          <w:b/>
-          <w:color w:val="auto"/>
-          <w:szCs w:val="28"/>
-          <w:u w:val="none"/>
-          <w:bdr w:val="none" w:sz="0" w:space="0" w:color="auto"/>
-          <w:lang w:val="uk-UA"/>
-        </w:rPr>
-        <w:t>Класи для запиту</w:t>
-      </w:r>
-      <w:r>
-        <w:rPr>
-          <w:rStyle w:val="a5"/>
-          <w:rFonts w:eastAsiaTheme="minorHAnsi"/>
-          <w:b/>
-          <w:color w:val="auto"/>
-          <w:szCs w:val="28"/>
-          <w:u w:val="none"/>
-          <w:bdr w:val="none" w:sz="0" w:space="0" w:color="auto"/>
-          <w:lang w:val="ru-RU"/>
-        </w:rPr>
-        <w:t>:</w:t>
-      </w:r>
-    </w:p>
-    <w:p>
-      <w:pPr>
-        <w:rPr>
-          <w:rStyle w:val="a5"/>
-          <w:rFonts w:eastAsiaTheme="minorHAnsi"/>
-          <w:color w:val="auto"/>
-          <w:szCs w:val="28"/>
-          <w:u w:val="none"/>
-          <w:bdr w:val="none" w:sz="0" w:space="0" w:color="auto"/>
-          <w:lang w:val="uk-UA"/>
-        </w:rPr>
-      </w:pPr>
-      <w:r>
-        <w:rPr>
-          <w:rStyle w:val="a5"/>
-          <w:rFonts w:eastAsiaTheme="minorHAnsi"/>
-          <w:i/>
-          <w:color w:val="auto"/>
-          <w:szCs w:val="28"/>
-          <w:u w:val="none"/>
-          <w:bdr w:val="none" w:sz="0" w:space="0" w:color="auto"/>
-        </w:rPr>
-        <w:t>PageSettings</w:t>
-      </w:r>
-      <w:r>
-        <w:rPr>
-          <w:rStyle w:val="a5"/>
-          <w:rFonts w:eastAsiaTheme="minorHAnsi"/>
-          <w:color w:val="auto"/>
-          <w:szCs w:val="28"/>
-          <w:u w:val="none"/>
-          <w:bdr w:val="none" w:sz="0" w:space="0" w:color="auto"/>
-          <w:lang w:val="uk-UA"/>
-        </w:rPr>
         <w:t xml:space="preserve"> – </w:t>
       </w:r>
       <w:r>
@@ -7689,823 +8505,6 @@
           <w:bdr w:val="none" w:sz="0" w:space="0" w:color="auto"/>
           <w:lang w:val="uk-UA"/>
         </w:rPr>
-        <w:t>відповідає за фільтрацію, сортування та пагінацію даних.</w:t>
-      </w:r>
-    </w:p>
-    <w:p>
-      <w:pPr>
-        <w:rPr>
-          <w:rStyle w:val="a5"/>
-          <w:rFonts w:eastAsiaTheme="minorHAnsi"/>
-          <w:color w:val="auto"/>
-          <w:szCs w:val="28"/>
-          <w:u w:val="none"/>
-          <w:bdr w:val="none" w:sz="0" w:space="0" w:color="auto"/>
-          <w:lang w:val="uk-UA"/>
-        </w:rPr>
-      </w:pPr>
-      <w:r>
-        <w:rPr>
-          <w:rStyle w:val="a5"/>
-          <w:rFonts w:eastAsiaTheme="minorHAnsi"/>
-          <w:i/>
-          <w:color w:val="auto"/>
-          <w:szCs w:val="28"/>
-          <w:u w:val="none"/>
-          <w:bdr w:val="none" w:sz="0" w:space="0" w:color="auto"/>
-        </w:rPr>
-        <w:t>PageList</w:t>
-      </w:r>
-      <w:r>
-        <w:rPr>
-          <w:rStyle w:val="a5"/>
-          <w:rFonts w:eastAsiaTheme="minorHAnsi"/>
-          <w:i/>
-          <w:color w:val="auto"/>
-          <w:szCs w:val="28"/>
-          <w:u w:val="none"/>
-          <w:bdr w:val="none" w:sz="0" w:space="0" w:color="auto"/>
-          <w:lang w:val="uk-UA"/>
-        </w:rPr>
-        <w:t>&lt;</w:t>
-      </w:r>
-      <w:r>
-        <w:rPr>
-          <w:rStyle w:val="a5"/>
-          <w:rFonts w:eastAsiaTheme="minorHAnsi"/>
-          <w:i/>
-          <w:color w:val="auto"/>
-          <w:szCs w:val="28"/>
-          <w:u w:val="none"/>
-          <w:bdr w:val="none" w:sz="0" w:space="0" w:color="auto"/>
-        </w:rPr>
-        <w:t>T</w:t>
-      </w:r>
-      <w:r>
-        <w:rPr>
-          <w:rStyle w:val="a5"/>
-          <w:rFonts w:eastAsiaTheme="minorHAnsi"/>
-          <w:i/>
-          <w:color w:val="auto"/>
-          <w:szCs w:val="28"/>
-          <w:u w:val="none"/>
-          <w:bdr w:val="none" w:sz="0" w:space="0" w:color="auto"/>
-          <w:lang w:val="uk-UA"/>
-        </w:rPr>
-        <w:t>&gt;</w:t>
-      </w:r>
-      <w:r>
-        <w:rPr>
-          <w:rStyle w:val="a5"/>
-          <w:rFonts w:eastAsiaTheme="minorHAnsi"/>
-          <w:color w:val="auto"/>
-          <w:szCs w:val="28"/>
-          <w:u w:val="none"/>
-          <w:bdr w:val="none" w:sz="0" w:space="0" w:color="auto"/>
-          <w:lang w:val="uk-UA"/>
-        </w:rPr>
-        <w:t xml:space="preserve"> - </w:t>
-      </w:r>
-      <w:r>
-        <w:rPr>
-          <w:rStyle w:val="a5"/>
-          <w:rFonts w:eastAsiaTheme="minorHAnsi"/>
-          <w:color w:val="auto"/>
-          <w:szCs w:val="28"/>
-          <w:u w:val="none"/>
-          <w:bdr w:val="none" w:sz="0" w:space="0" w:color="auto"/>
-          <w:lang w:val="uk-UA"/>
-        </w:rPr>
-        <w:t xml:space="preserve">відповідатиме за відфільтроване, відсортоване та пагінований набір даних типу </w:t>
-      </w:r>
-      <w:r>
-        <w:rPr>
-          <w:rStyle w:val="a5"/>
-          <w:rFonts w:eastAsiaTheme="minorHAnsi"/>
-          <w:color w:val="auto"/>
-          <w:szCs w:val="28"/>
-          <w:u w:val="none"/>
-          <w:bdr w:val="none" w:sz="0" w:space="0" w:color="auto"/>
-        </w:rPr>
-        <w:t>T</w:t>
-      </w:r>
-      <w:r>
-        <w:rPr>
-          <w:rStyle w:val="a5"/>
-          <w:rFonts w:eastAsiaTheme="minorHAnsi"/>
-          <w:color w:val="auto"/>
-          <w:szCs w:val="28"/>
-          <w:u w:val="none"/>
-          <w:bdr w:val="none" w:sz="0" w:space="0" w:color="auto"/>
-          <w:lang w:val="uk-UA"/>
-        </w:rPr>
-        <w:t>, що повертається в якості результату запиту.</w:t>
-      </w:r>
-    </w:p>
-    <w:p>
-      <w:pPr>
-        <w:rPr>
-          <w:rStyle w:val="a5"/>
-          <w:rFonts w:eastAsiaTheme="minorHAnsi"/>
-          <w:color w:val="auto"/>
-          <w:szCs w:val="28"/>
-          <w:u w:val="none"/>
-          <w:bdr w:val="none" w:sz="0" w:space="0" w:color="auto"/>
-          <w:lang w:val="uk-UA"/>
-        </w:rPr>
-      </w:pPr>
-      <w:r>
-        <w:rPr>
-          <w:rStyle w:val="a5"/>
-          <w:rFonts w:eastAsiaTheme="minorHAnsi"/>
-          <w:i/>
-          <w:color w:val="auto"/>
-          <w:szCs w:val="28"/>
-          <w:u w:val="none"/>
-          <w:bdr w:val="none" w:sz="0" w:space="0" w:color="auto"/>
-        </w:rPr>
-        <w:t>UpdatedAuthorRequest</w:t>
-      </w:r>
-      <w:r>
-        <w:rPr>
-          <w:rStyle w:val="a5"/>
-          <w:rFonts w:eastAsiaTheme="minorHAnsi"/>
-          <w:color w:val="auto"/>
-          <w:szCs w:val="28"/>
-          <w:u w:val="none"/>
-          <w:bdr w:val="none" w:sz="0" w:space="0" w:color="auto"/>
-          <w:lang w:val="uk-UA"/>
-        </w:rPr>
-        <w:t xml:space="preserve"> – </w:t>
-      </w:r>
-      <w:r>
-        <w:rPr>
-          <w:rStyle w:val="a5"/>
-          <w:rFonts w:eastAsiaTheme="minorHAnsi"/>
-          <w:color w:val="auto"/>
-          <w:szCs w:val="28"/>
-          <w:u w:val="none"/>
-          <w:bdr w:val="none" w:sz="0" w:space="0" w:color="auto"/>
-          <w:lang w:val="uk-UA"/>
-        </w:rPr>
-        <w:t>клас, який має усі властивості, які може редагувати автор про себе.</w:t>
-      </w:r>
-    </w:p>
-    <w:p>
-      <w:pPr>
-        <w:rPr>
-          <w:rStyle w:val="a5"/>
-          <w:rFonts w:eastAsiaTheme="minorHAnsi"/>
-          <w:color w:val="auto"/>
-          <w:szCs w:val="28"/>
-          <w:u w:val="none"/>
-          <w:bdr w:val="none" w:sz="0" w:space="0" w:color="auto"/>
-          <w:lang w:val="uk-UA"/>
-        </w:rPr>
-      </w:pPr>
-      <w:r>
-        <w:rPr>
-          <w:rStyle w:val="a5"/>
-          <w:rFonts w:eastAsiaTheme="minorHAnsi"/>
-          <w:i/>
-          <w:color w:val="auto"/>
-          <w:szCs w:val="28"/>
-          <w:u w:val="none"/>
-          <w:bdr w:val="none" w:sz="0" w:space="0" w:color="auto"/>
-        </w:rPr>
-        <w:t>NewPieceOfNewsRequest</w:t>
-      </w:r>
-      <w:r>
-        <w:rPr>
-          <w:rStyle w:val="a5"/>
-          <w:rFonts w:eastAsiaTheme="minorHAnsi"/>
-          <w:i/>
-          <w:color w:val="auto"/>
-          <w:szCs w:val="28"/>
-          <w:u w:val="none"/>
-          <w:bdr w:val="none" w:sz="0" w:space="0" w:color="auto"/>
-          <w:lang w:val="uk-UA"/>
-        </w:rPr>
-        <w:t xml:space="preserve"> – </w:t>
-      </w:r>
-      <w:r>
-        <w:rPr>
-          <w:rStyle w:val="a5"/>
-          <w:rFonts w:eastAsiaTheme="minorHAnsi"/>
-          <w:color w:val="auto"/>
-          <w:szCs w:val="28"/>
-          <w:u w:val="none"/>
-          <w:bdr w:val="none" w:sz="0" w:space="0" w:color="auto"/>
-          <w:lang w:val="uk-UA"/>
-        </w:rPr>
-        <w:t>клас, який має усі властивості для створення нової новини.</w:t>
-      </w:r>
-    </w:p>
-    <w:p>
-      <w:pPr>
-        <w:rPr>
-          <w:rStyle w:val="a5"/>
-          <w:rFonts w:eastAsiaTheme="minorHAnsi"/>
-          <w:color w:val="auto"/>
-          <w:szCs w:val="28"/>
-          <w:u w:val="none"/>
-          <w:bdr w:val="none" w:sz="0" w:space="0" w:color="auto"/>
-          <w:lang w:val="uk-UA"/>
-        </w:rPr>
-      </w:pPr>
-      <w:r>
-        <w:rPr>
-          <w:rStyle w:val="a5"/>
-          <w:rFonts w:eastAsiaTheme="minorHAnsi"/>
-          <w:i/>
-          <w:color w:val="auto"/>
-          <w:szCs w:val="28"/>
-          <w:u w:val="none"/>
-          <w:bdr w:val="none" w:sz="0" w:space="0" w:color="auto"/>
-        </w:rPr>
-        <w:t>UpdatedNewPieceOfNewsRequest</w:t>
-      </w:r>
-      <w:r>
-        <w:rPr>
-          <w:rStyle w:val="a5"/>
-          <w:rFonts w:eastAsiaTheme="minorHAnsi"/>
-          <w:i/>
-          <w:color w:val="auto"/>
-          <w:szCs w:val="28"/>
-          <w:u w:val="none"/>
-          <w:bdr w:val="none" w:sz="0" w:space="0" w:color="auto"/>
-          <w:lang w:val="uk-UA"/>
-        </w:rPr>
-        <w:t xml:space="preserve"> – </w:t>
-      </w:r>
-      <w:r>
-        <w:rPr>
-          <w:rStyle w:val="a5"/>
-          <w:rFonts w:eastAsiaTheme="minorHAnsi"/>
-          <w:color w:val="auto"/>
-          <w:szCs w:val="28"/>
-          <w:u w:val="none"/>
-          <w:bdr w:val="none" w:sz="0" w:space="0" w:color="auto"/>
-          <w:lang w:val="uk-UA"/>
-        </w:rPr>
-        <w:t>клас, який ма</w:t>
-      </w:r>
-      <w:r>
-        <w:rPr>
-          <w:rStyle w:val="a5"/>
-          <w:rFonts w:eastAsiaTheme="minorHAnsi"/>
-          <w:color w:val="auto"/>
-          <w:szCs w:val="28"/>
-          <w:u w:val="none"/>
-          <w:bdr w:val="none" w:sz="0" w:space="0" w:color="auto"/>
-          <w:lang w:val="uk-UA"/>
-        </w:rPr>
-        <w:t>є усі властивості для оновлення інформації про новину.</w:t>
-      </w:r>
-    </w:p>
-    <w:p>
-      <w:pPr>
-        <w:rPr>
-          <w:rStyle w:val="a5"/>
-          <w:rFonts w:eastAsiaTheme="minorHAnsi"/>
-          <w:color w:val="auto"/>
-          <w:szCs w:val="28"/>
-          <w:u w:val="none"/>
-          <w:bdr w:val="none" w:sz="0" w:space="0" w:color="auto"/>
-          <w:lang w:val="uk-UA"/>
-        </w:rPr>
-      </w:pPr>
-      <w:r>
-        <w:rPr>
-          <w:rStyle w:val="a5"/>
-          <w:rFonts w:eastAsiaTheme="minorHAnsi"/>
-          <w:i/>
-          <w:color w:val="auto"/>
-          <w:szCs w:val="28"/>
-          <w:u w:val="none"/>
-          <w:bdr w:val="none" w:sz="0" w:space="0" w:color="auto"/>
-        </w:rPr>
-        <w:t>UserLoginRequest</w:t>
-      </w:r>
-      <w:r>
-        <w:rPr>
-          <w:rStyle w:val="a5"/>
-          <w:rFonts w:eastAsiaTheme="minorHAnsi"/>
-          <w:color w:val="auto"/>
-          <w:szCs w:val="28"/>
-          <w:u w:val="none"/>
-          <w:bdr w:val="none" w:sz="0" w:space="0" w:color="auto"/>
-          <w:lang w:val="ru-RU"/>
-        </w:rPr>
-        <w:t xml:space="preserve"> – клас</w:t>
-      </w:r>
-      <w:r>
-        <w:rPr>
-          <w:rStyle w:val="a5"/>
-          <w:rFonts w:eastAsiaTheme="minorHAnsi"/>
-          <w:color w:val="auto"/>
-          <w:szCs w:val="28"/>
-          <w:u w:val="none"/>
-          <w:bdr w:val="none" w:sz="0" w:space="0" w:color="auto"/>
-          <w:lang w:val="uk-UA"/>
-        </w:rPr>
-        <w:t>, який має усі властивості для того, щоб залогінити користувача в систему.</w:t>
-      </w:r>
-    </w:p>
-    <w:p>
-      <w:pPr>
-        <w:rPr>
-          <w:rStyle w:val="a5"/>
-          <w:rFonts w:eastAsiaTheme="minorHAnsi"/>
-          <w:color w:val="auto"/>
-          <w:szCs w:val="28"/>
-          <w:u w:val="none"/>
-          <w:bdr w:val="none" w:sz="0" w:space="0" w:color="auto"/>
-          <w:lang w:val="uk-UA"/>
-        </w:rPr>
-      </w:pPr>
-      <w:r>
-        <w:rPr>
-          <w:rStyle w:val="a5"/>
-          <w:rFonts w:eastAsiaTheme="minorHAnsi"/>
-          <w:i/>
-          <w:color w:val="auto"/>
-          <w:szCs w:val="28"/>
-          <w:u w:val="none"/>
-          <w:bdr w:val="none" w:sz="0" w:space="0" w:color="auto"/>
-        </w:rPr>
-        <w:t>UserRegisterRequest</w:t>
-      </w:r>
-      <w:r>
-        <w:rPr>
-          <w:rStyle w:val="a5"/>
-          <w:rFonts w:eastAsiaTheme="minorHAnsi"/>
-          <w:color w:val="auto"/>
-          <w:szCs w:val="28"/>
-          <w:u w:val="none"/>
-          <w:bdr w:val="none" w:sz="0" w:space="0" w:color="auto"/>
-          <w:lang w:val="uk-UA"/>
-        </w:rPr>
-        <w:t xml:space="preserve"> – </w:t>
-      </w:r>
-      <w:r>
-        <w:rPr>
-          <w:rStyle w:val="a5"/>
-          <w:rFonts w:eastAsiaTheme="minorHAnsi"/>
-          <w:color w:val="auto"/>
-          <w:szCs w:val="28"/>
-          <w:u w:val="none"/>
-          <w:bdr w:val="none" w:sz="0" w:space="0" w:color="auto"/>
-          <w:lang w:val="uk-UA"/>
-        </w:rPr>
-        <w:t>клас, який має усі властивості для того, щоб зареєструвати користувача в систему.</w:t>
-      </w:r>
-    </w:p>
-    <w:p>
-      <w:pPr>
-        <w:rPr>
-          <w:rFonts w:eastAsiaTheme="minorHAnsi"/>
-          <w:color w:val="auto"/>
-          <w:szCs w:val="28"/>
-          <w:bdr w:val="none" w:sz="0" w:space="0" w:color="auto"/>
-          <w:lang w:val="uk-UA"/>
-        </w:rPr>
-      </w:pPr>
-      <w:r>
-        <w:rPr>
-          <w:rFonts w:eastAsiaTheme="minorHAnsi"/>
-          <w:i/>
-          <w:color w:val="auto"/>
-          <w:szCs w:val="28"/>
-          <w:bdr w:val="none" w:sz="0" w:space="0" w:color="auto"/>
-        </w:rPr>
-        <w:t>NewTagRequest</w:t>
-      </w:r>
-      <w:r>
-        <w:rPr>
-          <w:rFonts w:eastAsiaTheme="minorHAnsi"/>
-          <w:color w:val="auto"/>
-          <w:szCs w:val="28"/>
-          <w:bdr w:val="none" w:sz="0" w:space="0" w:color="auto"/>
-          <w:lang w:val="uk-UA"/>
-        </w:rPr>
-        <w:t xml:space="preserve"> </w:t>
-      </w:r>
-      <w:r>
-        <w:rPr>
-          <w:rFonts w:eastAsiaTheme="minorHAnsi"/>
-          <w:color w:val="806000" w:themeColor="accent4" w:themeShade="80"/>
-          <w:szCs w:val="28"/>
-          <w:bdr w:val="none" w:sz="0" w:space="0" w:color="auto"/>
-          <w:lang w:val="uk-UA"/>
-        </w:rPr>
-        <w:t xml:space="preserve">– </w:t>
-      </w:r>
-      <w:r>
-        <w:rPr>
-          <w:rFonts w:eastAsiaTheme="minorHAnsi"/>
-          <w:color w:val="auto"/>
-          <w:szCs w:val="28"/>
-          <w:bdr w:val="none" w:sz="0" w:space="0" w:color="auto"/>
-          <w:lang w:val="uk-UA"/>
-        </w:rPr>
-        <w:t>клас, який має усі властивості для створення нового тегу.</w:t>
-      </w:r>
-    </w:p>
-    <w:p>
-      <w:pPr>
-        <w:rPr>
-          <w:rFonts w:eastAsiaTheme="minorHAnsi"/>
-          <w:color w:val="auto"/>
-          <w:szCs w:val="28"/>
-          <w:bdr w:val="none" w:sz="0" w:space="0" w:color="auto"/>
-          <w:lang w:val="uk-UA"/>
-        </w:rPr>
-      </w:pPr>
-      <w:r>
-        <w:rPr>
-          <w:rFonts w:eastAsiaTheme="minorHAnsi"/>
-          <w:i/>
-          <w:color w:val="auto"/>
-          <w:szCs w:val="28"/>
-          <w:bdr w:val="none" w:sz="0" w:space="0" w:color="auto"/>
-        </w:rPr>
-        <w:t>Update</w:t>
-      </w:r>
-      <w:r>
-        <w:rPr>
-          <w:rFonts w:eastAsiaTheme="minorHAnsi"/>
-          <w:i/>
-          <w:color w:val="auto"/>
-          <w:szCs w:val="28"/>
-          <w:bdr w:val="none" w:sz="0" w:space="0" w:color="auto"/>
-        </w:rPr>
-        <w:t>TagRequest</w:t>
-      </w:r>
-      <w:r>
-        <w:rPr>
-          <w:rFonts w:eastAsiaTheme="minorHAnsi"/>
-          <w:color w:val="auto"/>
-          <w:szCs w:val="28"/>
-          <w:bdr w:val="none" w:sz="0" w:space="0" w:color="auto"/>
-          <w:lang w:val="uk-UA"/>
-        </w:rPr>
-        <w:t xml:space="preserve"> </w:t>
-      </w:r>
-      <w:r>
-        <w:rPr>
-          <w:rFonts w:eastAsiaTheme="minorHAnsi"/>
-          <w:color w:val="806000" w:themeColor="accent4" w:themeShade="80"/>
-          <w:szCs w:val="28"/>
-          <w:bdr w:val="none" w:sz="0" w:space="0" w:color="auto"/>
-          <w:lang w:val="uk-UA"/>
-        </w:rPr>
-        <w:t xml:space="preserve">– </w:t>
-      </w:r>
-      <w:r>
-        <w:rPr>
-          <w:rFonts w:eastAsiaTheme="minorHAnsi"/>
-          <w:color w:val="auto"/>
-          <w:szCs w:val="28"/>
-          <w:bdr w:val="none" w:sz="0" w:space="0" w:color="auto"/>
-          <w:lang w:val="uk-UA"/>
-        </w:rPr>
-        <w:t>клас, який має усі властивості для оновлення інформації про тег.</w:t>
-      </w:r>
-    </w:p>
-    <w:p>
-      <w:pPr>
-        <w:rPr>
-          <w:rFonts w:eastAsiaTheme="minorHAnsi"/>
-          <w:color w:val="auto"/>
-          <w:szCs w:val="28"/>
-          <w:bdr w:val="none" w:sz="0" w:space="0" w:color="auto"/>
-          <w:lang w:val="uk-UA"/>
-        </w:rPr>
-      </w:pPr>
-      <w:r>
-        <w:rPr>
-          <w:rFonts w:eastAsiaTheme="minorHAnsi"/>
-          <w:i/>
-          <w:color w:val="auto"/>
-          <w:szCs w:val="28"/>
-          <w:bdr w:val="none" w:sz="0" w:space="0" w:color="auto"/>
-        </w:rPr>
-        <w:t>NewRubric</w:t>
-      </w:r>
-      <w:r>
-        <w:rPr>
-          <w:rFonts w:eastAsiaTheme="minorHAnsi"/>
-          <w:i/>
-          <w:color w:val="auto"/>
-          <w:szCs w:val="28"/>
-          <w:bdr w:val="none" w:sz="0" w:space="0" w:color="auto"/>
-        </w:rPr>
-        <w:t>Request</w:t>
-      </w:r>
-      <w:r>
-        <w:rPr>
-          <w:rFonts w:eastAsiaTheme="minorHAnsi"/>
-          <w:color w:val="auto"/>
-          <w:szCs w:val="28"/>
-          <w:bdr w:val="none" w:sz="0" w:space="0" w:color="auto"/>
-          <w:lang w:val="uk-UA"/>
-        </w:rPr>
-        <w:t xml:space="preserve"> </w:t>
-      </w:r>
-      <w:r>
-        <w:rPr>
-          <w:rFonts w:eastAsiaTheme="minorHAnsi"/>
-          <w:color w:val="806000" w:themeColor="accent4" w:themeShade="80"/>
-          <w:szCs w:val="28"/>
-          <w:bdr w:val="none" w:sz="0" w:space="0" w:color="auto"/>
-          <w:lang w:val="uk-UA"/>
-        </w:rPr>
-        <w:t xml:space="preserve">– </w:t>
-      </w:r>
-      <w:r>
-        <w:rPr>
-          <w:rFonts w:eastAsiaTheme="minorHAnsi"/>
-          <w:color w:val="auto"/>
-          <w:szCs w:val="28"/>
-          <w:bdr w:val="none" w:sz="0" w:space="0" w:color="auto"/>
-          <w:lang w:val="uk-UA"/>
-        </w:rPr>
-        <w:t>клас, який має усі властивості для створення нової рубрики.</w:t>
-      </w:r>
-    </w:p>
-    <w:p>
-      <w:pPr>
-        <w:rPr>
-          <w:rStyle w:val="a5"/>
-          <w:rFonts w:eastAsiaTheme="minorHAnsi"/>
-          <w:color w:val="auto"/>
-          <w:szCs w:val="28"/>
-          <w:u w:val="none"/>
-          <w:bdr w:val="none" w:sz="0" w:space="0" w:color="auto"/>
-          <w:lang w:val="uk-UA"/>
-        </w:rPr>
-      </w:pPr>
-      <w:r>
-        <w:rPr>
-          <w:rFonts w:eastAsiaTheme="minorHAnsi"/>
-          <w:i/>
-          <w:color w:val="auto"/>
-          <w:szCs w:val="28"/>
-          <w:bdr w:val="none" w:sz="0" w:space="0" w:color="auto"/>
-        </w:rPr>
-        <w:t>UpdateRubric</w:t>
-      </w:r>
-      <w:r>
-        <w:rPr>
-          <w:rFonts w:eastAsiaTheme="minorHAnsi"/>
-          <w:i/>
-          <w:color w:val="auto"/>
-          <w:szCs w:val="28"/>
-          <w:bdr w:val="none" w:sz="0" w:space="0" w:color="auto"/>
-        </w:rPr>
-        <w:t>Request</w:t>
-      </w:r>
-      <w:r>
-        <w:rPr>
-          <w:rFonts w:eastAsiaTheme="minorHAnsi"/>
-          <w:color w:val="auto"/>
-          <w:szCs w:val="28"/>
-          <w:bdr w:val="none" w:sz="0" w:space="0" w:color="auto"/>
-          <w:lang w:val="uk-UA"/>
-        </w:rPr>
-        <w:t xml:space="preserve"> </w:t>
-      </w:r>
-      <w:r>
-        <w:rPr>
-          <w:rFonts w:eastAsiaTheme="minorHAnsi"/>
-          <w:color w:val="806000" w:themeColor="accent4" w:themeShade="80"/>
-          <w:szCs w:val="28"/>
-          <w:bdr w:val="none" w:sz="0" w:space="0" w:color="auto"/>
-          <w:lang w:val="uk-UA"/>
-        </w:rPr>
-        <w:t xml:space="preserve">– </w:t>
-      </w:r>
-      <w:r>
-        <w:rPr>
-          <w:rFonts w:eastAsiaTheme="minorHAnsi"/>
-          <w:color w:val="auto"/>
-          <w:szCs w:val="28"/>
-          <w:bdr w:val="none" w:sz="0" w:space="0" w:color="auto"/>
-          <w:lang w:val="uk-UA"/>
-        </w:rPr>
-        <w:t>клас, який має усі властивості для оновлення інформації про рубрику.</w:t>
-      </w:r>
-    </w:p>
-    <w:p>
-      <w:pPr>
-        <w:rPr>
-          <w:rStyle w:val="a5"/>
-          <w:rFonts w:eastAsiaTheme="minorHAnsi"/>
-          <w:b/>
-          <w:color w:val="auto"/>
-          <w:szCs w:val="28"/>
-          <w:u w:val="none"/>
-          <w:bdr w:val="none" w:sz="0" w:space="0" w:color="auto"/>
-          <w:lang w:val="uk-UA"/>
-        </w:rPr>
-      </w:pPr>
-      <w:r>
-        <w:rPr>
-          <w:rStyle w:val="a5"/>
-          <w:rFonts w:eastAsiaTheme="minorHAnsi"/>
-          <w:b/>
-          <w:color w:val="auto"/>
-          <w:szCs w:val="28"/>
-          <w:u w:val="none"/>
-          <w:bdr w:val="none" w:sz="0" w:space="0" w:color="auto"/>
-          <w:lang w:val="uk-UA"/>
-        </w:rPr>
-        <w:t>Класи для відповіді</w:t>
-      </w:r>
-      <w:r>
-        <w:rPr>
-          <w:rStyle w:val="a5"/>
-          <w:rFonts w:eastAsiaTheme="minorHAnsi"/>
-          <w:b/>
-          <w:color w:val="auto"/>
-          <w:szCs w:val="28"/>
-          <w:u w:val="none"/>
-          <w:bdr w:val="none" w:sz="0" w:space="0" w:color="auto"/>
-          <w:lang w:val="uk-UA"/>
-        </w:rPr>
-        <w:t>:</w:t>
-      </w:r>
-    </w:p>
-    <w:p>
-      <w:pPr>
-        <w:rPr>
-          <w:rStyle w:val="a5"/>
-          <w:rFonts w:eastAsiaTheme="minorHAnsi"/>
-          <w:color w:val="auto"/>
-          <w:szCs w:val="28"/>
-          <w:u w:val="none"/>
-          <w:bdr w:val="none" w:sz="0" w:space="0" w:color="auto"/>
-          <w:lang w:val="uk-UA"/>
-        </w:rPr>
-      </w:pPr>
-      <w:r>
-        <w:rPr>
-          <w:rStyle w:val="a5"/>
-          <w:rFonts w:eastAsiaTheme="minorHAnsi"/>
-          <w:i/>
-          <w:color w:val="auto"/>
-          <w:szCs w:val="28"/>
-          <w:u w:val="none"/>
-          <w:bdr w:val="none" w:sz="0" w:space="0" w:color="auto"/>
-        </w:rPr>
-        <w:t>Author</w:t>
-      </w:r>
-      <w:r>
-        <w:rPr>
-          <w:rStyle w:val="a5"/>
-          <w:rFonts w:eastAsiaTheme="minorHAnsi"/>
-          <w:i/>
-          <w:color w:val="auto"/>
-          <w:szCs w:val="28"/>
-          <w:u w:val="none"/>
-          <w:bdr w:val="none" w:sz="0" w:space="0" w:color="auto"/>
-        </w:rPr>
-        <w:t>Response</w:t>
-      </w:r>
-      <w:r>
-        <w:rPr>
-          <w:rStyle w:val="a5"/>
-          <w:rFonts w:eastAsiaTheme="minorHAnsi"/>
-          <w:i/>
-          <w:color w:val="auto"/>
-          <w:szCs w:val="28"/>
-          <w:u w:val="none"/>
-          <w:bdr w:val="none" w:sz="0" w:space="0" w:color="auto"/>
-          <w:lang w:val="uk-UA"/>
-        </w:rPr>
-        <w:t xml:space="preserve"> – </w:t>
-      </w:r>
-      <w:r>
-        <w:rPr>
-          <w:rStyle w:val="a5"/>
-          <w:rFonts w:eastAsiaTheme="minorHAnsi"/>
-          <w:color w:val="auto"/>
-          <w:szCs w:val="28"/>
-          <w:u w:val="none"/>
-          <w:bdr w:val="none" w:sz="0" w:space="0" w:color="auto"/>
-          <w:lang w:val="uk-UA"/>
-        </w:rPr>
-        <w:t>клас, який міститиме усі властивості про автора з відповіді</w:t>
-      </w:r>
-      <w:r>
-        <w:rPr>
-          <w:rStyle w:val="a5"/>
-          <w:rFonts w:eastAsiaTheme="minorHAnsi"/>
-          <w:color w:val="auto"/>
-          <w:szCs w:val="28"/>
-          <w:u w:val="none"/>
-          <w:bdr w:val="none" w:sz="0" w:space="0" w:color="auto"/>
-          <w:lang w:val="uk-UA"/>
-        </w:rPr>
-        <w:t>.</w:t>
-      </w:r>
-    </w:p>
-    <w:p>
-      <w:pPr>
-        <w:rPr>
-          <w:rStyle w:val="a5"/>
-          <w:rFonts w:eastAsiaTheme="minorHAnsi"/>
-          <w:color w:val="auto"/>
-          <w:szCs w:val="28"/>
-          <w:u w:val="none"/>
-          <w:bdr w:val="none" w:sz="0" w:space="0" w:color="auto"/>
-          <w:lang w:val="uk-UA"/>
-        </w:rPr>
-      </w:pPr>
-      <w:r>
-        <w:rPr>
-          <w:rStyle w:val="a5"/>
-          <w:rFonts w:eastAsiaTheme="minorHAnsi"/>
-          <w:i/>
-          <w:color w:val="auto"/>
-          <w:szCs w:val="28"/>
-          <w:u w:val="none"/>
-          <w:bdr w:val="none" w:sz="0" w:space="0" w:color="auto"/>
-        </w:rPr>
-        <w:t>PieceOfNewsResponse</w:t>
-      </w:r>
-      <w:r>
-        <w:rPr>
-          <w:rStyle w:val="a5"/>
-          <w:rFonts w:eastAsiaTheme="minorHAnsi"/>
-          <w:color w:val="auto"/>
-          <w:szCs w:val="28"/>
-          <w:u w:val="none"/>
-          <w:bdr w:val="none" w:sz="0" w:space="0" w:color="auto"/>
-          <w:lang w:val="uk-UA"/>
-        </w:rPr>
-        <w:t xml:space="preserve"> – </w:t>
-      </w:r>
-      <w:r>
-        <w:rPr>
-          <w:rStyle w:val="a5"/>
-          <w:rFonts w:eastAsiaTheme="minorHAnsi"/>
-          <w:color w:val="auto"/>
-          <w:szCs w:val="28"/>
-          <w:u w:val="none"/>
-          <w:bdr w:val="none" w:sz="0" w:space="0" w:color="auto"/>
-          <w:lang w:val="uk-UA"/>
-        </w:rPr>
-        <w:t>клас, який міститиме усі властивості про новину з відповіді.</w:t>
-      </w:r>
-    </w:p>
-    <w:p>
-      <w:pPr>
-        <w:rPr>
-          <w:rStyle w:val="a5"/>
-          <w:rFonts w:eastAsiaTheme="minorHAnsi"/>
-          <w:color w:val="auto"/>
-          <w:szCs w:val="28"/>
-          <w:u w:val="none"/>
-          <w:bdr w:val="none" w:sz="0" w:space="0" w:color="auto"/>
-          <w:lang w:val="uk-UA"/>
-        </w:rPr>
-      </w:pPr>
-      <w:r>
-        <w:rPr>
-          <w:rStyle w:val="a5"/>
-          <w:rFonts w:eastAsiaTheme="minorHAnsi"/>
-          <w:i/>
-          <w:color w:val="auto"/>
-          <w:szCs w:val="28"/>
-          <w:u w:val="none"/>
-          <w:bdr w:val="none" w:sz="0" w:space="0" w:color="auto"/>
-        </w:rPr>
-        <w:t>NewUserResponse</w:t>
-      </w:r>
-      <w:r>
-        <w:rPr>
-          <w:rStyle w:val="a5"/>
-          <w:rFonts w:eastAsiaTheme="minorHAnsi"/>
-          <w:color w:val="auto"/>
-          <w:szCs w:val="28"/>
-          <w:u w:val="none"/>
-          <w:bdr w:val="none" w:sz="0" w:space="0" w:color="auto"/>
-          <w:lang w:val="ru-RU"/>
-        </w:rPr>
-        <w:t xml:space="preserve"> – </w:t>
-      </w:r>
-      <w:r>
-        <w:rPr>
-          <w:rStyle w:val="a5"/>
-          <w:rFonts w:eastAsiaTheme="minorHAnsi"/>
-          <w:color w:val="auto"/>
-          <w:szCs w:val="28"/>
-          <w:u w:val="none"/>
-          <w:bdr w:val="none" w:sz="0" w:space="0" w:color="auto"/>
-          <w:lang w:val="uk-UA"/>
-        </w:rPr>
         <w:t>клас, який міститиме усі властивості про зареєстрованого користувача.</w:t>
       </w:r>
     </w:p>
@@ -8518,6 +8517,7 @@
           <w:szCs w:val="28"/>
           <w:u w:val="none"/>
           <w:bdr w:val="none" w:sz="0" w:space="0" w:color="auto"/>
+          <w:lang w:val="uk-UA"/>
         </w:rPr>
       </w:pPr>
       <w:r>
@@ -8654,6 +8654,7 @@
           <w:szCs w:val="28"/>
           <w:u w:val="none"/>
           <w:bdr w:val="none" w:sz="0" w:space="0" w:color="auto"/>
+          <w:lang w:val="uk-UA"/>
         </w:rPr>
       </w:pPr>
       <w:r>
@@ -11278,6 +11279,8 @@
         </w:rPr>
         <w:t>– Отримати новини конкретного автора.</w:t>
       </w:r>
+      <w:bookmarkStart w:id="0" w:name="_GoBack"/>
+      <w:bookmarkEnd w:id="0"/>
     </w:p>
     <w:p>
       <w:pPr>
@@ -21269,7 +21272,7 @@
 </file>
 
 <file path=customXml/itemProps1.xml><?xml version="1.0" encoding="utf-8"?>
-<ds:datastoreItem xmlns:ds="http://schemas.openxmlformats.org/officeDocument/2006/customXml" ds:itemID="{81944A66-ABDC-4628-BC7A-90E5252C3243}">
+<ds:datastoreItem xmlns:ds="http://schemas.openxmlformats.org/officeDocument/2006/customXml" ds:itemID="{462B6A66-F7C8-4CFA-9F82-BBA00CC4E446}">
   <ds:schemaRefs>
     <ds:schemaRef ds:uri="http://schemas.openxmlformats.org/officeDocument/2006/bibliography"/>
   </ds:schemaRefs>

</xml_diff>